<commit_message>
ADD: 8 and 9
</commit_message>
<xml_diff>
--- a/LisP/lab_09/report.docx
+++ b/LisP/lab_09/report.docx
@@ -999,6 +999,17 @@
       </w:r>
     </w:p>
     <w:p>
+      <w:r>
+        <w:t>Ответ: это связано с наличием начального значения аккумулятора</w:t>
+      </w:r>
+      <w:r>
+        <w:t xml:space="preserve">? </w:t>
+      </w:r>
+      <w:r>
+        <w:t>А, может, с вызовом +?</w:t>
+      </w:r>
+    </w:p>
+    <w:p>
       <w:pPr>
         <w:tabs>
           <w:tab w:val="left" w:pos="2392"/>
@@ -1012,31 +1023,46 @@
         <w:t>Задание</w:t>
       </w:r>
       <w:r>
+        <w:t xml:space="preserve"> 4. </w:t>
+      </w:r>
+      <w:r>
+        <w:t xml:space="preserve">Пусть </w:t>
+      </w:r>
+      <w:r>
         <w:rPr>
           <w:lang w:val="en-US"/>
         </w:rPr>
-        <w:t xml:space="preserve"> 4. </w:t>
-      </w:r>
-      <w:r>
-        <w:t xml:space="preserve">Написать итеративный вариант функции </w:t>
+        <w:t>list</w:t>
+      </w:r>
+      <w:r>
+        <w:t>-</w:t>
       </w:r>
       <w:r>
         <w:rPr>
           <w:lang w:val="en-US"/>
         </w:rPr>
-        <w:t>reverse</w:t>
+        <w:t>of</w:t>
+      </w:r>
+      <w:r>
+        <w:t>-</w:t>
+      </w:r>
+      <w:r>
+        <w:rPr>
+          <w:lang w:val="en-US"/>
+        </w:rPr>
+        <w:t>list</w:t>
       </w:r>
       <w:r>
         <w:t xml:space="preserve"> </w:t>
       </w:r>
       <w:r>
-        <w:t xml:space="preserve">с именем </w:t>
+        <w:t xml:space="preserve">список, состоящий из списков. Написать функцию, которая вычисляет сумму длин всех элементов </w:t>
       </w:r>
       <w:r>
         <w:rPr>
           <w:lang w:val="en-US"/>
         </w:rPr>
-        <w:t>it</w:t>
+        <w:t>list</w:t>
       </w:r>
       <w:r>
         <w:t>-</w:t>
@@ -1045,7 +1071,40 @@
         <w:rPr>
           <w:lang w:val="en-US"/>
         </w:rPr>
-        <w:t>reverse</w:t>
+        <w:t>of</w:t>
+      </w:r>
+      <w:r>
+        <w:t>-</w:t>
+      </w:r>
+      <w:r>
+        <w:rPr>
+          <w:lang w:val="en-US"/>
+        </w:rPr>
+        <w:t>list</w:t>
+      </w:r>
+      <w:r>
+        <w:t xml:space="preserve">, </w:t>
+      </w:r>
+      <w:r>
+        <w:t>т.е.</w:t>
+      </w:r>
+      <w:r>
+        <w:t xml:space="preserve">, </w:t>
+      </w:r>
+      <w:r>
+        <w:t>например</w:t>
+      </w:r>
+      <w:r>
+        <w:t xml:space="preserve">, </w:t>
+      </w:r>
+      <w:r>
+        <w:t xml:space="preserve">для аргумента </w:t>
+      </w:r>
+      <w:r>
+        <w:t xml:space="preserve">((1 2) (3 4)) </w:t>
+      </w:r>
+      <w:r>
+        <w:t>-&gt; 4</w:t>
       </w:r>
       <w:r>
         <w:t>.</w:t>

</xml_diff>

<commit_message>
SHUT THE FUCK UUUUUUUUUUUUUUUUUUUUUUUUUUUUUUUUUUUUUUUUUUUUUP
</commit_message>
<xml_diff>
--- a/LisP/lab_09/report.docx
+++ b/LisP/lab_09/report.docx
@@ -875,6 +875,22 @@
               <w:pStyle w:val="Programs"/>
               <w:rPr>
                 <w:color w:val="000000" w:themeColor="text1"/>
+                <w:lang w:eastAsia="ru-RU"/>
+              </w:rPr>
+            </w:pPr>
+            <w:r>
+              <w:rPr>
+                <w:color w:val="000000" w:themeColor="text1"/>
+                <w:lang w:eastAsia="ru-RU"/>
+              </w:rPr>
+              <w:t>; Рекурсивно. Для смешанного структурированного списка.</w:t>
+            </w:r>
+          </w:p>
+          <w:p>
+            <w:pPr>
+              <w:pStyle w:val="Programs"/>
+              <w:rPr>
+                <w:color w:val="000000" w:themeColor="text1"/>
                 <w:lang w:val="en-US" w:eastAsia="ru-RU"/>
               </w:rPr>
             </w:pPr>
@@ -901,7 +917,7 @@
                 <w:color w:val="000000" w:themeColor="text1"/>
                 <w:lang w:val="en-US" w:eastAsia="ru-RU"/>
               </w:rPr>
-              <w:t> select-rec (cur-</w:t>
+              <w:t> select-rec (</w:t>
             </w:r>
             <w:proofErr w:type="spellStart"/>
             <w:r>
@@ -946,12 +962,21 @@
               <w:t>cond</w:t>
             </w:r>
             <w:proofErr w:type="spellEnd"/>
-            <w:r>
-              <w:rPr>
-                <w:color w:val="000000" w:themeColor="text1"/>
-                <w:lang w:val="en-US" w:eastAsia="ru-RU"/>
-              </w:rPr>
-              <w:t>   ((null cur-</w:t>
+          </w:p>
+          <w:p>
+            <w:pPr>
+              <w:pStyle w:val="Programs"/>
+              <w:rPr>
+                <w:color w:val="000000" w:themeColor="text1"/>
+                <w:lang w:val="en-US" w:eastAsia="ru-RU"/>
+              </w:rPr>
+            </w:pPr>
+            <w:r>
+              <w:rPr>
+                <w:color w:val="000000" w:themeColor="text1"/>
+                <w:lang w:val="en-US" w:eastAsia="ru-RU"/>
+              </w:rPr>
+              <w:t>        ((null </w:t>
             </w:r>
             <w:proofErr w:type="spellStart"/>
             <w:r>
@@ -983,23 +1008,39 @@
                 <w:color w:val="000000" w:themeColor="text1"/>
                 <w:lang w:val="en-US" w:eastAsia="ru-RU"/>
               </w:rPr>
-              <w:t>            ((listp (car cur-lst)) (nconc (select-rec (car cur-lst) down-limit up-limit) (select-rec (cdr cur-lst) down-limit up-limit)))</w:t>
-            </w:r>
-          </w:p>
-          <w:p>
-            <w:pPr>
-              <w:pStyle w:val="Programs"/>
-              <w:rPr>
-                <w:color w:val="000000" w:themeColor="text1"/>
-                <w:lang w:val="en-US" w:eastAsia="ru-RU"/>
-              </w:rPr>
-            </w:pPr>
-            <w:r>
-              <w:rPr>
-                <w:color w:val="000000" w:themeColor="text1"/>
-                <w:lang w:val="en-US" w:eastAsia="ru-RU"/>
-              </w:rPr>
-              <w:t>            ((</w:t>
+              <w:t>        ((listp (car lst)) (cons (select-rec (car lst) down-limit up-limit)</w:t>
+            </w:r>
+          </w:p>
+          <w:p>
+            <w:pPr>
+              <w:pStyle w:val="Programs"/>
+              <w:rPr>
+                <w:color w:val="000000" w:themeColor="text1"/>
+                <w:lang w:val="en-US" w:eastAsia="ru-RU"/>
+              </w:rPr>
+            </w:pPr>
+            <w:r>
+              <w:rPr>
+                <w:color w:val="000000" w:themeColor="text1"/>
+                <w:lang w:val="en-US" w:eastAsia="ru-RU"/>
+              </w:rPr>
+              <w:t>                                 (select-rec (cdr lst) down-limit up-limit)))</w:t>
+            </w:r>
+          </w:p>
+          <w:p>
+            <w:pPr>
+              <w:pStyle w:val="Programs"/>
+              <w:rPr>
+                <w:color w:val="000000" w:themeColor="text1"/>
+                <w:lang w:val="en-US" w:eastAsia="ru-RU"/>
+              </w:rPr>
+            </w:pPr>
+            <w:r>
+              <w:rPr>
+                <w:color w:val="000000" w:themeColor="text1"/>
+                <w:lang w:val="en-US" w:eastAsia="ru-RU"/>
+              </w:rPr>
+              <w:t>        ((</w:t>
             </w:r>
             <w:r>
               <w:rPr>
@@ -1010,12 +1051,21 @@
               </w:rPr>
               <w:t>and</w:t>
             </w:r>
-            <w:r>
-              <w:rPr>
-                <w:color w:val="000000" w:themeColor="text1"/>
-                <w:lang w:val="en-US" w:eastAsia="ru-RU"/>
-              </w:rPr>
-              <w:t> (</w:t>
+          </w:p>
+          <w:p>
+            <w:pPr>
+              <w:pStyle w:val="Programs"/>
+              <w:rPr>
+                <w:color w:val="000000" w:themeColor="text1"/>
+                <w:lang w:val="en-US" w:eastAsia="ru-RU"/>
+              </w:rPr>
+            </w:pPr>
+            <w:r>
+              <w:rPr>
+                <w:color w:val="000000" w:themeColor="text1"/>
+                <w:lang w:val="en-US" w:eastAsia="ru-RU"/>
+              </w:rPr>
+              <w:t>            (</w:t>
             </w:r>
             <w:proofErr w:type="spellStart"/>
             <w:r>
@@ -1031,7 +1081,7 @@
                 <w:color w:val="000000" w:themeColor="text1"/>
                 <w:lang w:val="en-US" w:eastAsia="ru-RU"/>
               </w:rPr>
-              <w:t> (car cur-</w:t>
+              <w:t> (car </w:t>
             </w:r>
             <w:proofErr w:type="spellStart"/>
             <w:r>
@@ -1047,23 +1097,23 @@
                 <w:color w:val="000000" w:themeColor="text1"/>
                 <w:lang w:val="en-US" w:eastAsia="ru-RU"/>
               </w:rPr>
-              <w:t>)) </w:t>
-            </w:r>
-          </w:p>
-          <w:p>
-            <w:pPr>
-              <w:pStyle w:val="Programs"/>
-              <w:rPr>
-                <w:color w:val="000000" w:themeColor="text1"/>
-                <w:lang w:val="en-US" w:eastAsia="ru-RU"/>
-              </w:rPr>
-            </w:pPr>
-            <w:r>
-              <w:rPr>
-                <w:color w:val="000000" w:themeColor="text1"/>
-                <w:lang w:val="en-US" w:eastAsia="ru-RU"/>
-              </w:rPr>
-              <w:t>                  (&lt;= (car cur-</w:t>
+              <w:t>))</w:t>
+            </w:r>
+          </w:p>
+          <w:p>
+            <w:pPr>
+              <w:pStyle w:val="Programs"/>
+              <w:rPr>
+                <w:color w:val="000000" w:themeColor="text1"/>
+                <w:lang w:val="en-US" w:eastAsia="ru-RU"/>
+              </w:rPr>
+            </w:pPr>
+            <w:r>
+              <w:rPr>
+                <w:color w:val="000000" w:themeColor="text1"/>
+                <w:lang w:val="en-US" w:eastAsia="ru-RU"/>
+              </w:rPr>
+              <w:t>            (&lt;= (car </w:t>
             </w:r>
             <w:proofErr w:type="spellStart"/>
             <w:r>
@@ -1095,7 +1145,7 @@
                 <w:color w:val="000000" w:themeColor="text1"/>
                 <w:lang w:val="en-US" w:eastAsia="ru-RU"/>
               </w:rPr>
-              <w:t>                  (&gt;= (car cur-</w:t>
+              <w:t>            (&gt;= (car </w:t>
             </w:r>
             <w:proofErr w:type="spellStart"/>
             <w:r>
@@ -1127,72 +1177,81 @@
                 <w:color w:val="000000" w:themeColor="text1"/>
                 <w:lang w:val="en-US" w:eastAsia="ru-RU"/>
               </w:rPr>
-              <w:t>                  (cons (car cur-lst) (select-rec (cdr cur-lst) down-limit up-limit)))</w:t>
-            </w:r>
-          </w:p>
-          <w:p>
-            <w:pPr>
-              <w:pStyle w:val="Programs"/>
-              <w:rPr>
-                <w:color w:val="000000" w:themeColor="text1"/>
-                <w:lang w:val="en-US" w:eastAsia="ru-RU"/>
-              </w:rPr>
-            </w:pPr>
-            <w:r>
-              <w:rPr>
-                <w:color w:val="000000" w:themeColor="text1"/>
-                <w:lang w:val="en-US" w:eastAsia="ru-RU"/>
-              </w:rPr>
-              <w:t>                  (t (select-rec (cdr cur-lst) down-limit up-limit))))</w:t>
-            </w:r>
-          </w:p>
-          <w:p>
-            <w:pPr>
-              <w:pStyle w:val="Programs"/>
-              <w:rPr>
-                <w:color w:val="000000" w:themeColor="text1"/>
-                <w:lang w:val="en-US" w:eastAsia="ru-RU"/>
-              </w:rPr>
-            </w:pPr>
-          </w:p>
-          <w:p>
-            <w:pPr>
-              <w:pStyle w:val="Programs"/>
-              <w:rPr>
-                <w:color w:val="000000" w:themeColor="text1"/>
-                <w:lang w:val="en-US" w:eastAsia="ru-RU"/>
-              </w:rPr>
-            </w:pPr>
-            <w:r>
-              <w:rPr>
-                <w:color w:val="000000" w:themeColor="text1"/>
-                <w:lang w:val="en-US" w:eastAsia="ru-RU"/>
-              </w:rPr>
-              <w:t>; </w:t>
-            </w:r>
-            <w:r>
+              <w:t>                (cons (car lst) (select-rec (cdr lst) down-limit up-limit)))</w:t>
+            </w:r>
+          </w:p>
+          <w:p>
+            <w:pPr>
+              <w:pStyle w:val="Programs"/>
+              <w:rPr>
+                <w:color w:val="000000" w:themeColor="text1"/>
+                <w:lang w:val="en-US" w:eastAsia="ru-RU"/>
+              </w:rPr>
+            </w:pPr>
+            <w:r>
+              <w:rPr>
+                <w:color w:val="000000" w:themeColor="text1"/>
+                <w:lang w:val="en-US" w:eastAsia="ru-RU"/>
+              </w:rPr>
+              <w:t>        (t (select-rec (</w:t>
+            </w:r>
+            <w:proofErr w:type="spellStart"/>
+            <w:r>
+              <w:rPr>
+                <w:color w:val="000000" w:themeColor="text1"/>
+                <w:lang w:val="en-US" w:eastAsia="ru-RU"/>
+              </w:rPr>
+              <w:t>cdr</w:t>
+            </w:r>
+            <w:proofErr w:type="spellEnd"/>
+            <w:r>
+              <w:rPr>
+                <w:color w:val="000000" w:themeColor="text1"/>
+                <w:lang w:val="en-US" w:eastAsia="ru-RU"/>
+              </w:rPr>
+              <w:t> </w:t>
+            </w:r>
+            <w:proofErr w:type="spellStart"/>
+            <w:r>
+              <w:rPr>
+                <w:color w:val="000000" w:themeColor="text1"/>
+                <w:lang w:val="en-US" w:eastAsia="ru-RU"/>
+              </w:rPr>
+              <w:t>lst</w:t>
+            </w:r>
+            <w:proofErr w:type="spellEnd"/>
+            <w:r>
+              <w:rPr>
+                <w:color w:val="000000" w:themeColor="text1"/>
+                <w:lang w:val="en-US" w:eastAsia="ru-RU"/>
+              </w:rPr>
+              <w:t>) down-limit up-limit))))</w:t>
+            </w:r>
+          </w:p>
+          <w:p>
+            <w:pPr>
+              <w:pStyle w:val="Programs"/>
+              <w:rPr>
+                <w:color w:val="000000" w:themeColor="text1"/>
+                <w:lang w:val="en-US" w:eastAsia="ru-RU"/>
+              </w:rPr>
+            </w:pPr>
+          </w:p>
+          <w:p>
+            <w:pPr>
+              <w:pStyle w:val="Programs"/>
               <w:rPr>
                 <w:color w:val="000000" w:themeColor="text1"/>
                 <w:lang w:eastAsia="ru-RU"/>
               </w:rPr>
-              <w:t>функция</w:t>
-            </w:r>
-            <w:r>
-              <w:rPr>
-                <w:color w:val="000000" w:themeColor="text1"/>
-                <w:lang w:val="en-US" w:eastAsia="ru-RU"/>
-              </w:rPr>
-              <w:t> </w:t>
-            </w:r>
-            <w:proofErr w:type="spellStart"/>
+            </w:pPr>
             <w:r>
               <w:rPr>
                 <w:color w:val="000000" w:themeColor="text1"/>
                 <w:lang w:eastAsia="ru-RU"/>
               </w:rPr>
-              <w:t>предподготовки</w:t>
-            </w:r>
-            <w:proofErr w:type="spellEnd"/>
+              <w:t>; С использованием функционала. Для смешанного структурированного списка.</w:t>
+            </w:r>
           </w:p>
           <w:p>
             <w:pPr>
@@ -1225,7 +1284,7 @@
                 <w:color w:val="000000" w:themeColor="text1"/>
                 <w:lang w:val="en-US" w:eastAsia="ru-RU"/>
               </w:rPr>
-              <w:t> select-between (</w:t>
+              <w:t> select-fun (</w:t>
             </w:r>
             <w:proofErr w:type="spellStart"/>
             <w:r>
@@ -1241,57 +1300,40 @@
                 <w:color w:val="000000" w:themeColor="text1"/>
                 <w:lang w:val="en-US" w:eastAsia="ru-RU"/>
               </w:rPr>
-              <w:t> </w:t>
-            </w:r>
-            <w:proofErr w:type="spellStart"/>
-            <w:r>
-              <w:rPr>
-                <w:color w:val="000000" w:themeColor="text1"/>
-                <w:lang w:val="en-US" w:eastAsia="ru-RU"/>
-              </w:rPr>
-              <w:t>fNum</w:t>
-            </w:r>
-            <w:proofErr w:type="spellEnd"/>
-            <w:r>
-              <w:rPr>
-                <w:color w:val="000000" w:themeColor="text1"/>
-                <w:lang w:val="en-US" w:eastAsia="ru-RU"/>
-              </w:rPr>
-              <w:t> </w:t>
-            </w:r>
-            <w:proofErr w:type="spellStart"/>
-            <w:r>
-              <w:rPr>
-                <w:color w:val="000000" w:themeColor="text1"/>
-                <w:lang w:val="en-US" w:eastAsia="ru-RU"/>
-              </w:rPr>
-              <w:t>sNum</w:t>
-            </w:r>
-            <w:proofErr w:type="spellEnd"/>
-            <w:r>
-              <w:rPr>
-                <w:color w:val="000000" w:themeColor="text1"/>
-                <w:lang w:val="en-US" w:eastAsia="ru-RU"/>
-              </w:rPr>
-              <w:t>)</w:t>
-            </w:r>
-          </w:p>
-          <w:p>
-            <w:pPr>
-              <w:pStyle w:val="Programs"/>
-              <w:rPr>
-                <w:color w:val="000000" w:themeColor="text1"/>
-                <w:lang w:val="en-US" w:eastAsia="ru-RU"/>
-              </w:rPr>
-            </w:pPr>
-            <w:r>
-              <w:rPr>
-                <w:color w:val="000000" w:themeColor="text1"/>
-                <w:lang w:val="en-US" w:eastAsia="ru-RU"/>
-              </w:rPr>
-              <w:t>    (let ((down-limit (</w:t>
-            </w:r>
-            <w:proofErr w:type="spellStart"/>
+              <w:t> down-limit up-limit)</w:t>
+            </w:r>
+          </w:p>
+          <w:p>
+            <w:pPr>
+              <w:pStyle w:val="Programs"/>
+              <w:rPr>
+                <w:color w:val="000000" w:themeColor="text1"/>
+                <w:lang w:val="en-US" w:eastAsia="ru-RU"/>
+              </w:rPr>
+            </w:pPr>
+            <w:r>
+              <w:rPr>
+                <w:color w:val="000000" w:themeColor="text1"/>
+                <w:lang w:val="en-US" w:eastAsia="ru-RU"/>
+              </w:rPr>
+              <w:t>    (</w:t>
+            </w:r>
+            <w:proofErr w:type="spellStart"/>
+            <w:r>
+              <w:rPr>
+                <w:color w:val="000000" w:themeColor="text1"/>
+                <w:lang w:val="en-US" w:eastAsia="ru-RU"/>
+              </w:rPr>
+              <w:t>mapcan</w:t>
+            </w:r>
+            <w:proofErr w:type="spellEnd"/>
+            <w:r>
+              <w:rPr>
+                <w:color w:val="000000" w:themeColor="text1"/>
+                <w:lang w:val="en-US" w:eastAsia="ru-RU"/>
+              </w:rPr>
+              <w:t> #'(</w:t>
+            </w:r>
             <w:r>
               <w:rPr>
                 <w:i/>
@@ -1299,95 +1341,14 @@
                 <w:color w:val="000000" w:themeColor="text1"/>
                 <w:lang w:val="en-US" w:eastAsia="ru-RU"/>
               </w:rPr>
-              <w:t>cond</w:t>
-            </w:r>
-            <w:proofErr w:type="spellEnd"/>
-            <w:r>
-              <w:rPr>
-                <w:color w:val="000000" w:themeColor="text1"/>
-                <w:lang w:val="en-US" w:eastAsia="ru-RU"/>
-              </w:rPr>
-              <w:t> ((&lt; </w:t>
-            </w:r>
-            <w:proofErr w:type="spellStart"/>
-            <w:r>
-              <w:rPr>
-                <w:color w:val="000000" w:themeColor="text1"/>
-                <w:lang w:val="en-US" w:eastAsia="ru-RU"/>
-              </w:rPr>
-              <w:t>fNum</w:t>
-            </w:r>
-            <w:proofErr w:type="spellEnd"/>
-            <w:r>
-              <w:rPr>
-                <w:color w:val="000000" w:themeColor="text1"/>
-                <w:lang w:val="en-US" w:eastAsia="ru-RU"/>
-              </w:rPr>
-              <w:t> </w:t>
-            </w:r>
-            <w:proofErr w:type="spellStart"/>
-            <w:r>
-              <w:rPr>
-                <w:color w:val="000000" w:themeColor="text1"/>
-                <w:lang w:val="en-US" w:eastAsia="ru-RU"/>
-              </w:rPr>
-              <w:t>sNum</w:t>
-            </w:r>
-            <w:proofErr w:type="spellEnd"/>
-            <w:r>
-              <w:rPr>
-                <w:color w:val="000000" w:themeColor="text1"/>
-                <w:lang w:val="en-US" w:eastAsia="ru-RU"/>
-              </w:rPr>
-              <w:t>) </w:t>
-            </w:r>
-            <w:proofErr w:type="spellStart"/>
-            <w:r>
-              <w:rPr>
-                <w:color w:val="000000" w:themeColor="text1"/>
-                <w:lang w:val="en-US" w:eastAsia="ru-RU"/>
-              </w:rPr>
-              <w:t>fNum</w:t>
-            </w:r>
-            <w:proofErr w:type="spellEnd"/>
-            <w:r>
-              <w:rPr>
-                <w:color w:val="000000" w:themeColor="text1"/>
-                <w:lang w:val="en-US" w:eastAsia="ru-RU"/>
-              </w:rPr>
-              <w:t>) (t </w:t>
-            </w:r>
-            <w:proofErr w:type="spellStart"/>
-            <w:r>
-              <w:rPr>
-                <w:color w:val="000000" w:themeColor="text1"/>
-                <w:lang w:val="en-US" w:eastAsia="ru-RU"/>
-              </w:rPr>
-              <w:t>sNum</w:t>
-            </w:r>
-            <w:proofErr w:type="spellEnd"/>
-            <w:r>
-              <w:rPr>
-                <w:color w:val="000000" w:themeColor="text1"/>
-                <w:lang w:val="en-US" w:eastAsia="ru-RU"/>
-              </w:rPr>
-              <w:t>)))</w:t>
-            </w:r>
-          </w:p>
-          <w:p>
-            <w:pPr>
-              <w:pStyle w:val="Programs"/>
-              <w:rPr>
-                <w:color w:val="000000" w:themeColor="text1"/>
-                <w:lang w:val="en-US" w:eastAsia="ru-RU"/>
-              </w:rPr>
-            </w:pPr>
-            <w:r>
-              <w:rPr>
-                <w:color w:val="000000" w:themeColor="text1"/>
-                <w:lang w:val="en-US" w:eastAsia="ru-RU"/>
-              </w:rPr>
-              <w:t>          (up-limit (</w:t>
+              <w:t>lambda</w:t>
+            </w:r>
+            <w:r>
+              <w:rPr>
+                <w:color w:val="000000" w:themeColor="text1"/>
+                <w:lang w:val="en-US" w:eastAsia="ru-RU"/>
+              </w:rPr>
+              <w:t> (el) (</w:t>
             </w:r>
             <w:proofErr w:type="spellStart"/>
             <w:r>
@@ -1400,12 +1361,128 @@
               <w:t>cond</w:t>
             </w:r>
             <w:proofErr w:type="spellEnd"/>
-            <w:r>
-              <w:rPr>
-                <w:color w:val="000000" w:themeColor="text1"/>
-                <w:lang w:val="en-US" w:eastAsia="ru-RU"/>
-              </w:rPr>
-              <w:t> ((&gt; </w:t>
+          </w:p>
+          <w:p>
+            <w:pPr>
+              <w:pStyle w:val="Programs"/>
+              <w:rPr>
+                <w:color w:val="000000" w:themeColor="text1"/>
+                <w:lang w:val="en-US" w:eastAsia="ru-RU"/>
+              </w:rPr>
+            </w:pPr>
+            <w:r>
+              <w:rPr>
+                <w:color w:val="000000" w:themeColor="text1"/>
+                <w:lang w:val="en-US" w:eastAsia="ru-RU"/>
+              </w:rPr>
+              <w:t>                                ((listp el) (select-fun el down-limit up-limit))</w:t>
+            </w:r>
+          </w:p>
+          <w:p>
+            <w:pPr>
+              <w:pStyle w:val="Programs"/>
+              <w:rPr>
+                <w:color w:val="000000" w:themeColor="text1"/>
+                <w:lang w:val="en-US" w:eastAsia="ru-RU"/>
+              </w:rPr>
+            </w:pPr>
+            <w:r>
+              <w:rPr>
+                <w:color w:val="000000" w:themeColor="text1"/>
+                <w:lang w:val="en-US" w:eastAsia="ru-RU"/>
+              </w:rPr>
+              <w:t>                                ((</w:t>
+            </w:r>
+            <w:r>
+              <w:rPr>
+                <w:i/>
+                <w:iCs/>
+                <w:color w:val="000000" w:themeColor="text1"/>
+                <w:lang w:val="en-US" w:eastAsia="ru-RU"/>
+              </w:rPr>
+              <w:t>and</w:t>
+            </w:r>
+            <w:r>
+              <w:rPr>
+                <w:color w:val="000000" w:themeColor="text1"/>
+                <w:lang w:val="en-US" w:eastAsia="ru-RU"/>
+              </w:rPr>
+              <w:t> (numberp el) (&lt;= el up-limit) (&gt;= el down-limit) (cons el nil))))) lst))</w:t>
+            </w:r>
+          </w:p>
+          <w:p>
+            <w:pPr>
+              <w:pStyle w:val="Programs"/>
+              <w:rPr>
+                <w:color w:val="000000" w:themeColor="text1"/>
+                <w:lang w:val="en-US" w:eastAsia="ru-RU"/>
+              </w:rPr>
+            </w:pPr>
+          </w:p>
+          <w:p>
+            <w:pPr>
+              <w:pStyle w:val="Programs"/>
+              <w:rPr>
+                <w:color w:val="000000" w:themeColor="text1"/>
+                <w:lang w:eastAsia="ru-RU"/>
+              </w:rPr>
+            </w:pPr>
+            <w:r>
+              <w:rPr>
+                <w:color w:val="000000" w:themeColor="text1"/>
+                <w:lang w:eastAsia="ru-RU"/>
+              </w:rPr>
+              <w:t>; обёрточная функция для каждой из предоставленной выше функции</w:t>
+            </w:r>
+          </w:p>
+          <w:p>
+            <w:pPr>
+              <w:pStyle w:val="Programs"/>
+              <w:rPr>
+                <w:color w:val="000000" w:themeColor="text1"/>
+                <w:lang w:val="en-US" w:eastAsia="ru-RU"/>
+              </w:rPr>
+            </w:pPr>
+            <w:r>
+              <w:rPr>
+                <w:color w:val="000000" w:themeColor="text1"/>
+                <w:lang w:val="en-US" w:eastAsia="ru-RU"/>
+              </w:rPr>
+              <w:t>(</w:t>
+            </w:r>
+            <w:proofErr w:type="spellStart"/>
+            <w:r>
+              <w:rPr>
+                <w:i/>
+                <w:iCs/>
+                <w:color w:val="000000" w:themeColor="text1"/>
+                <w:lang w:val="en-US" w:eastAsia="ru-RU"/>
+              </w:rPr>
+              <w:t>defun</w:t>
+            </w:r>
+            <w:proofErr w:type="spellEnd"/>
+            <w:r>
+              <w:rPr>
+                <w:color w:val="000000" w:themeColor="text1"/>
+                <w:lang w:val="en-US" w:eastAsia="ru-RU"/>
+              </w:rPr>
+              <w:t> select-between (</w:t>
+            </w:r>
+            <w:proofErr w:type="spellStart"/>
+            <w:r>
+              <w:rPr>
+                <w:color w:val="000000" w:themeColor="text1"/>
+                <w:lang w:val="en-US" w:eastAsia="ru-RU"/>
+              </w:rPr>
+              <w:t>lst</w:t>
+            </w:r>
+            <w:proofErr w:type="spellEnd"/>
+            <w:r>
+              <w:rPr>
+                <w:color w:val="000000" w:themeColor="text1"/>
+                <w:lang w:val="en-US" w:eastAsia="ru-RU"/>
+              </w:rPr>
+              <w:t> </w:t>
             </w:r>
             <w:proofErr w:type="spellStart"/>
             <w:r>
@@ -1437,6 +1514,72 @@
                 <w:color w:val="000000" w:themeColor="text1"/>
                 <w:lang w:val="en-US" w:eastAsia="ru-RU"/>
               </w:rPr>
+              <w:t>)</w:t>
+            </w:r>
+          </w:p>
+          <w:p>
+            <w:pPr>
+              <w:pStyle w:val="Programs"/>
+              <w:rPr>
+                <w:color w:val="000000" w:themeColor="text1"/>
+                <w:lang w:val="en-US" w:eastAsia="ru-RU"/>
+              </w:rPr>
+            </w:pPr>
+            <w:r>
+              <w:rPr>
+                <w:color w:val="000000" w:themeColor="text1"/>
+                <w:lang w:val="en-US" w:eastAsia="ru-RU"/>
+              </w:rPr>
+              <w:t>    (let ((down-limit (</w:t>
+            </w:r>
+            <w:proofErr w:type="spellStart"/>
+            <w:r>
+              <w:rPr>
+                <w:i/>
+                <w:iCs/>
+                <w:color w:val="000000" w:themeColor="text1"/>
+                <w:lang w:val="en-US" w:eastAsia="ru-RU"/>
+              </w:rPr>
+              <w:t>cond</w:t>
+            </w:r>
+            <w:proofErr w:type="spellEnd"/>
+            <w:r>
+              <w:rPr>
+                <w:color w:val="000000" w:themeColor="text1"/>
+                <w:lang w:val="en-US" w:eastAsia="ru-RU"/>
+              </w:rPr>
+              <w:t> ((&lt; </w:t>
+            </w:r>
+            <w:proofErr w:type="spellStart"/>
+            <w:r>
+              <w:rPr>
+                <w:color w:val="000000" w:themeColor="text1"/>
+                <w:lang w:val="en-US" w:eastAsia="ru-RU"/>
+              </w:rPr>
+              <w:t>fNum</w:t>
+            </w:r>
+            <w:proofErr w:type="spellEnd"/>
+            <w:r>
+              <w:rPr>
+                <w:color w:val="000000" w:themeColor="text1"/>
+                <w:lang w:val="en-US" w:eastAsia="ru-RU"/>
+              </w:rPr>
+              <w:t> </w:t>
+            </w:r>
+            <w:proofErr w:type="spellStart"/>
+            <w:r>
+              <w:rPr>
+                <w:color w:val="000000" w:themeColor="text1"/>
+                <w:lang w:val="en-US" w:eastAsia="ru-RU"/>
+              </w:rPr>
+              <w:t>sNum</w:t>
+            </w:r>
+            <w:proofErr w:type="spellEnd"/>
+            <w:r>
+              <w:rPr>
+                <w:color w:val="000000" w:themeColor="text1"/>
+                <w:lang w:val="en-US" w:eastAsia="ru-RU"/>
+              </w:rPr>
               <w:t>) </w:t>
             </w:r>
             <w:proofErr w:type="spellStart"/>
@@ -1469,23 +1612,105 @@
                 <w:color w:val="000000" w:themeColor="text1"/>
                 <w:lang w:val="en-US" w:eastAsia="ru-RU"/>
               </w:rPr>
+              <w:t>)))</w:t>
+            </w:r>
+          </w:p>
+          <w:p>
+            <w:pPr>
+              <w:pStyle w:val="Programs"/>
+              <w:rPr>
+                <w:color w:val="000000" w:themeColor="text1"/>
+                <w:lang w:val="en-US" w:eastAsia="ru-RU"/>
+              </w:rPr>
+            </w:pPr>
+            <w:r>
+              <w:rPr>
+                <w:color w:val="000000" w:themeColor="text1"/>
+                <w:lang w:val="en-US" w:eastAsia="ru-RU"/>
+              </w:rPr>
+              <w:t>          (up-limit (</w:t>
+            </w:r>
+            <w:proofErr w:type="spellStart"/>
+            <w:r>
+              <w:rPr>
+                <w:i/>
+                <w:iCs/>
+                <w:color w:val="000000" w:themeColor="text1"/>
+                <w:lang w:val="en-US" w:eastAsia="ru-RU"/>
+              </w:rPr>
+              <w:t>cond</w:t>
+            </w:r>
+            <w:proofErr w:type="spellEnd"/>
+            <w:r>
+              <w:rPr>
+                <w:color w:val="000000" w:themeColor="text1"/>
+                <w:lang w:val="en-US" w:eastAsia="ru-RU"/>
+              </w:rPr>
+              <w:t> ((&lt; </w:t>
+            </w:r>
+            <w:proofErr w:type="spellStart"/>
+            <w:r>
+              <w:rPr>
+                <w:color w:val="000000" w:themeColor="text1"/>
+                <w:lang w:val="en-US" w:eastAsia="ru-RU"/>
+              </w:rPr>
+              <w:t>fNum</w:t>
+            </w:r>
+            <w:proofErr w:type="spellEnd"/>
+            <w:r>
+              <w:rPr>
+                <w:color w:val="000000" w:themeColor="text1"/>
+                <w:lang w:val="en-US" w:eastAsia="ru-RU"/>
+              </w:rPr>
+              <w:t> </w:t>
+            </w:r>
+            <w:proofErr w:type="spellStart"/>
+            <w:r>
+              <w:rPr>
+                <w:color w:val="000000" w:themeColor="text1"/>
+                <w:lang w:val="en-US" w:eastAsia="ru-RU"/>
+              </w:rPr>
+              <w:t>sNum</w:t>
+            </w:r>
+            <w:proofErr w:type="spellEnd"/>
+            <w:r>
+              <w:rPr>
+                <w:color w:val="000000" w:themeColor="text1"/>
+                <w:lang w:val="en-US" w:eastAsia="ru-RU"/>
+              </w:rPr>
+              <w:t>) </w:t>
+            </w:r>
+            <w:proofErr w:type="spellStart"/>
+            <w:r>
+              <w:rPr>
+                <w:color w:val="000000" w:themeColor="text1"/>
+                <w:lang w:val="en-US" w:eastAsia="ru-RU"/>
+              </w:rPr>
+              <w:t>sNum</w:t>
+            </w:r>
+            <w:proofErr w:type="spellEnd"/>
+            <w:r>
+              <w:rPr>
+                <w:color w:val="000000" w:themeColor="text1"/>
+                <w:lang w:val="en-US" w:eastAsia="ru-RU"/>
+              </w:rPr>
+              <w:t>) (t </w:t>
+            </w:r>
+            <w:proofErr w:type="spellStart"/>
+            <w:r>
+              <w:rPr>
+                <w:color w:val="000000" w:themeColor="text1"/>
+                <w:lang w:val="en-US" w:eastAsia="ru-RU"/>
+              </w:rPr>
+              <w:t>fNum</w:t>
+            </w:r>
+            <w:proofErr w:type="spellEnd"/>
+            <w:r>
+              <w:rPr>
+                <w:color w:val="000000" w:themeColor="text1"/>
+                <w:lang w:val="en-US" w:eastAsia="ru-RU"/>
+              </w:rPr>
               <w:t>))))</w:t>
-            </w:r>
-          </w:p>
-          <w:p>
-            <w:pPr>
-              <w:pStyle w:val="Programs"/>
-              <w:rPr>
-                <w:color w:val="000000" w:themeColor="text1"/>
-                <w:lang w:val="en-US" w:eastAsia="ru-RU"/>
-              </w:rPr>
-            </w:pPr>
-            <w:r>
-              <w:rPr>
-                <w:color w:val="000000" w:themeColor="text1"/>
-                <w:lang w:val="en-US" w:eastAsia="ru-RU"/>
-              </w:rPr>
-              <w:t>          </w:t>
             </w:r>
           </w:p>
           <w:p>
@@ -1879,6 +2104,38 @@
               <w:pStyle w:val="Programs"/>
               <w:rPr>
                 <w:color w:val="000000" w:themeColor="text1"/>
+                <w:lang w:eastAsia="ru-RU"/>
+              </w:rPr>
+            </w:pPr>
+            <w:r>
+              <w:rPr>
+                <w:color w:val="000000" w:themeColor="text1"/>
+                <w:lang w:eastAsia="ru-RU"/>
+              </w:rPr>
+              <w:t>; Рекурсивно</w:t>
+            </w:r>
+          </w:p>
+          <w:p>
+            <w:pPr>
+              <w:pStyle w:val="Programs"/>
+              <w:rPr>
+                <w:color w:val="000000" w:themeColor="text1"/>
+                <w:lang w:eastAsia="ru-RU"/>
+              </w:rPr>
+            </w:pPr>
+            <w:r>
+              <w:rPr>
+                <w:color w:val="000000" w:themeColor="text1"/>
+                <w:lang w:eastAsia="ru-RU"/>
+              </w:rPr>
+              <w:t>; Функция, составляющая все пары с переданным элементом и элементами переданного списка</w:t>
+            </w:r>
+          </w:p>
+          <w:p>
+            <w:pPr>
+              <w:pStyle w:val="Programs"/>
+              <w:rPr>
+                <w:color w:val="000000" w:themeColor="text1"/>
                 <w:lang w:val="en-US" w:eastAsia="ru-RU"/>
               </w:rPr>
             </w:pPr>
@@ -2144,17 +2401,41 @@
                 <w:color w:val="000000" w:themeColor="text1"/>
                 <w:lang w:val="en-US" w:eastAsia="ru-RU"/>
               </w:rPr>
-              <w:t>          (t (nconc (dec-Prod-iter (car f-lst) s-lst) (dec-Prod (cdr f-lst) s-lst)))))</w:t>
-            </w:r>
-          </w:p>
-          <w:p>
-            <w:pPr>
-              <w:pStyle w:val="Programs"/>
-              <w:rPr>
-                <w:color w:val="000000" w:themeColor="text1"/>
-                <w:lang w:val="en-US" w:eastAsia="ru-RU"/>
-              </w:rPr>
-            </w:pPr>
+              <w:lastRenderedPageBreak/>
+              <w:t>          (t (cons (dec-Prod-iter (car f-lst) s-lst) (dec-Prod (cdr f-lst) s-lst)))))</w:t>
+            </w:r>
+          </w:p>
+          <w:p>
+            <w:pPr>
+              <w:pStyle w:val="Programs"/>
+              <w:rPr>
+                <w:color w:val="000000" w:themeColor="text1"/>
+                <w:lang w:val="en-US" w:eastAsia="ru-RU"/>
+              </w:rPr>
+            </w:pPr>
+          </w:p>
+          <w:p>
+            <w:pPr>
+              <w:pStyle w:val="Programs"/>
+              <w:rPr>
+                <w:color w:val="000000" w:themeColor="text1"/>
+                <w:lang w:eastAsia="ru-RU"/>
+              </w:rPr>
+            </w:pPr>
+            <w:r>
+              <w:rPr>
+                <w:color w:val="000000" w:themeColor="text1"/>
+                <w:lang w:eastAsia="ru-RU"/>
+              </w:rPr>
+              <w:t>; С использованием функционал</w:t>
+            </w:r>
+            <w:r>
+              <w:rPr>
+                <w:color w:val="000000" w:themeColor="text1"/>
+                <w:lang w:eastAsia="ru-RU"/>
+              </w:rPr>
+              <w:t>а</w:t>
+            </w:r>
           </w:p>
           <w:p>
             <w:pPr>
@@ -2187,7 +2468,23 @@
                 <w:color w:val="000000" w:themeColor="text1"/>
                 <w:lang w:val="en-US" w:eastAsia="ru-RU"/>
               </w:rPr>
-              <w:t> dec-Prod (f-</w:t>
+              <w:t> dec-Prod-</w:t>
+            </w:r>
+            <w:proofErr w:type="spellStart"/>
+            <w:r>
+              <w:rPr>
+                <w:color w:val="000000" w:themeColor="text1"/>
+                <w:lang w:val="en-US" w:eastAsia="ru-RU"/>
+              </w:rPr>
+              <w:t>func</w:t>
+            </w:r>
+            <w:proofErr w:type="spellEnd"/>
+            <w:r>
+              <w:rPr>
+                <w:color w:val="000000" w:themeColor="text1"/>
+                <w:lang w:val="en-US" w:eastAsia="ru-RU"/>
+              </w:rPr>
+              <w:t> (f-</w:t>
             </w:r>
             <w:proofErr w:type="spellStart"/>
             <w:r>
@@ -2235,7 +2532,14 @@
                 <w:color w:val="000000" w:themeColor="text1"/>
                 <w:lang w:val="en-US" w:eastAsia="ru-RU"/>
               </w:rPr>
-              <w:t>    (mapcan (</w:t>
+              <w:t>    </w:t>
+            </w:r>
+            <w:r>
+              <w:rPr>
+                <w:color w:val="000000" w:themeColor="text1"/>
+                <w:lang w:val="en-US" w:eastAsia="ru-RU"/>
+              </w:rPr>
+              <w:t>(mapcar (</w:t>
             </w:r>
             <w:r>
               <w:rPr>
@@ -2296,6 +2600,9 @@
         </w:rPr>
       </w:pPr>
       <w:r>
+        <w:rPr>
+          <w:lang w:val="en-US"/>
+        </w:rPr>
         <w:t>(</w:t>
       </w:r>
       <w:r>
@@ -2305,6 +2612,9 @@
         <w:t>dec</w:t>
       </w:r>
       <w:r>
+        <w:rPr>
+          <w:lang w:val="en-US"/>
+        </w:rPr>
         <w:t>-</w:t>
       </w:r>
       <w:r>
@@ -2314,203 +2624,228 @@
         <w:t>prod</w:t>
       </w:r>
       <w:r>
-        <w:t xml:space="preserve"> '(1 2 3 4) '(5 6 7))</w:t>
-      </w:r>
-      <w:r>
+        <w:rPr>
+          <w:lang w:val="en-US"/>
+        </w:rPr>
+        <w:t xml:space="preserve"> '(1 2 3 4) '(5 6 7)) </w:t>
+      </w:r>
+      <w:r>
+        <w:rPr>
+          <w:lang w:val="en-US"/>
+        </w:rPr>
+        <w:t xml:space="preserve">-&gt; </w:t>
+      </w:r>
+      <w:r>
+        <w:rPr>
+          <w:lang w:val="en-US"/>
+        </w:rPr>
+        <w:t>((1 . 5) (1 . 6) (1 . 7) (2 . 5) (2 . 6) (2 . 7) (3 . 5) (3 . 6) (3 . 7)</w:t>
+      </w:r>
+      <w:r>
+        <w:rPr>
+          <w:lang w:val="en-US"/>
+        </w:rPr>
         <w:t xml:space="preserve"> </w:t>
       </w:r>
       <w:r>
         <w:rPr>
           <w:lang w:val="en-US"/>
         </w:rPr>
-        <w:t xml:space="preserve">-&gt; </w:t>
-      </w:r>
-      <w:r>
-        <w:rPr>
-          <w:lang w:val="en-US"/>
-        </w:rPr>
-        <w:t>((1 . 5) (1 . 6) (1 . 7) (2 . 5) (2 . 6) (2 . 7) (3 . 5) (3 . 6) (3 . 7)</w:t>
-      </w:r>
-      <w:r>
-        <w:rPr>
-          <w:lang w:val="en-US"/>
-        </w:rPr>
+        <w:t>(4 . 5) (4 . 6) (4 . 7))</w:t>
+      </w:r>
+      <w:r>
+        <w:rPr>
+          <w:lang w:val="en-US"/>
+        </w:rPr>
+        <w:t>;</w:t>
+      </w:r>
+    </w:p>
+    <w:p>
+      <w:pPr>
+        <w:pStyle w:val="Programs"/>
+        <w:rPr>
+          <w:lang w:val="en-US"/>
+        </w:rPr>
+      </w:pPr>
+      <w:r>
+        <w:rPr>
+          <w:lang w:val="en-US"/>
+        </w:rPr>
+        <w:t>(dec-prod '(1 2 (2 3) 2) '(5 6))</w:t>
+      </w:r>
+      <w:r>
+        <w:rPr>
+          <w:lang w:val="en-US"/>
+        </w:rPr>
+        <w:t xml:space="preserve"> -&gt; </w:t>
+      </w:r>
+      <w:r>
+        <w:rPr>
+          <w:lang w:val="en-US"/>
+        </w:rPr>
+        <w:t>((1 . 5) (1 . 6) (2 . 5) (2 . 6) ((2 3) . 5) ((2 3) . 6) (2 . 5) (2 . 6))</w:t>
+      </w:r>
+      <w:r>
+        <w:rPr>
+          <w:lang w:val="en-US"/>
+        </w:rPr>
+        <w:t>;</w:t>
+      </w:r>
+    </w:p>
+    <w:p>
+      <w:pPr>
+        <w:pStyle w:val="Programs"/>
+      </w:pPr>
+      <w:r>
+        <w:rPr>
+          <w:lang w:val="en-US"/>
+        </w:rPr>
+        <w:t xml:space="preserve">(dec-prod '(kill save) '(me us </w:t>
+      </w:r>
+      <w:proofErr w:type="spellStart"/>
+      <w:r>
+        <w:rPr>
+          <w:lang w:val="en-US"/>
+        </w:rPr>
+        <w:t>our_souls</w:t>
+      </w:r>
+      <w:proofErr w:type="spellEnd"/>
+      <w:r>
+        <w:rPr>
+          <w:lang w:val="en-US"/>
+        </w:rPr>
+        <w:t>))</w:t>
+      </w:r>
+      <w:r>
+        <w:rPr>
+          <w:lang w:val="en-US"/>
+        </w:rPr>
+        <w:t xml:space="preserve"> -&gt; </w:t>
+      </w:r>
+      <w:r>
+        <w:rPr>
+          <w:lang w:val="en-US"/>
+        </w:rPr>
+        <w:t>((KILL . ME) (KILL . US) (KILL . OUR_SOULS) (SAVE . ME</w:t>
+      </w:r>
+      <w:r>
+        <w:t>) (</w:t>
+      </w:r>
+      <w:r>
+        <w:rPr>
+          <w:lang w:val="en-US"/>
+        </w:rPr>
+        <w:t>SAVE</w:t>
+      </w:r>
+      <w:r>
+        <w:t xml:space="preserve"> . </w:t>
+      </w:r>
+      <w:r>
+        <w:rPr>
+          <w:lang w:val="en-US"/>
+        </w:rPr>
+        <w:t>US</w:t>
+      </w:r>
+      <w:r>
+        <w:t>) (</w:t>
+      </w:r>
+      <w:r>
+        <w:rPr>
+          <w:lang w:val="en-US"/>
+        </w:rPr>
+        <w:t>SAVE</w:t>
+      </w:r>
+      <w:r>
+        <w:t xml:space="preserve"> . </w:t>
+      </w:r>
+      <w:r>
+        <w:rPr>
+          <w:lang w:val="en-US"/>
+        </w:rPr>
+        <w:t>OUR</w:t>
+      </w:r>
+      <w:r>
+        <w:t>_</w:t>
+      </w:r>
+      <w:r>
+        <w:rPr>
+          <w:lang w:val="en-US"/>
+        </w:rPr>
+        <w:t>SOULS</w:t>
+      </w:r>
+      <w:r>
+        <w:t>))</w:t>
+      </w:r>
+    </w:p>
+    <w:p>
+      <w:pPr>
+        <w:pStyle w:val="Programs"/>
+      </w:pPr>
+    </w:p>
+    <w:p>
+      <w:r>
+        <w:t xml:space="preserve">Задание 3. </w:t>
+      </w:r>
+      <w:r>
+        <w:t xml:space="preserve">Почему так реализован </w:t>
+      </w:r>
+      <w:r>
+        <w:rPr>
+          <w:lang w:val="en-US"/>
+        </w:rPr>
+        <w:t>reduce</w:t>
+      </w:r>
+      <w:r>
+        <w:t xml:space="preserve">, </w:t>
+      </w:r>
+      <w:r>
+        <w:t>в чем причина?</w:t>
+      </w:r>
+    </w:p>
+    <w:p>
+      <w:r>
+        <w:t>(</w:t>
+      </w:r>
+      <w:r>
+        <w:rPr>
+          <w:lang w:val="en-US"/>
+        </w:rPr>
+        <w:t>reduce</w:t>
+      </w:r>
+      <w:r>
+        <w:t xml:space="preserve"> #’+ ()) -&gt; 0;</w:t>
+      </w:r>
+    </w:p>
+    <w:p>
+      <w:r>
+        <w:t xml:space="preserve">Ответ: </w:t>
+      </w:r>
+      <w:r>
+        <w:t>подобное поведение связано с тем, что «+» является специальной функцией, которая при количестве аргументов = 0 вернёт 0.</w:t>
+      </w:r>
+      <w:r>
         <w:t xml:space="preserve"> </w:t>
       </w:r>
       <w:r>
-        <w:rPr>
-          <w:lang w:val="en-US"/>
-        </w:rPr>
-        <w:t>(4 . 5) (4 . 6) (4 . 7))</w:t>
-      </w:r>
-      <w:r>
-        <w:rPr>
-          <w:lang w:val="en-US"/>
-        </w:rPr>
-        <w:t>;</w:t>
-      </w:r>
-    </w:p>
-    <w:p>
-      <w:pPr>
-        <w:pStyle w:val="Programs"/>
-        <w:rPr>
-          <w:lang w:val="en-US"/>
-        </w:rPr>
-      </w:pPr>
-      <w:r>
-        <w:t>(</w:t>
-      </w:r>
-      <w:proofErr w:type="spellStart"/>
-      <w:r>
-        <w:t>dec-prod</w:t>
-      </w:r>
-      <w:proofErr w:type="spellEnd"/>
-      <w:r>
-        <w:t xml:space="preserve"> '(1 2 (2 3) 2) '(5 6))</w:t>
-      </w:r>
-      <w:r>
-        <w:rPr>
-          <w:lang w:val="en-US"/>
-        </w:rPr>
-        <w:t xml:space="preserve"> -&gt; </w:t>
-      </w:r>
-      <w:r>
-        <w:rPr>
-          <w:lang w:val="en-US"/>
-        </w:rPr>
-        <w:t>((1 . 5) (1 . 6) (2 . 5) (2 . 6) ((2 3) . 5) ((2 3) . 6) (2 . 5) (2 . 6))</w:t>
-      </w:r>
-      <w:r>
-        <w:rPr>
-          <w:lang w:val="en-US"/>
-        </w:rPr>
-        <w:t>;</w:t>
-      </w:r>
-    </w:p>
-    <w:p>
-      <w:pPr>
-        <w:pStyle w:val="Programs"/>
-        <w:rPr>
-          <w:lang w:val="en-US"/>
-        </w:rPr>
-      </w:pPr>
-      <w:r>
-        <w:rPr>
-          <w:lang w:val="en-US"/>
-        </w:rPr>
-        <w:lastRenderedPageBreak/>
-        <w:t xml:space="preserve">(dec-prod '(kill save) '(me us </w:t>
-      </w:r>
-      <w:proofErr w:type="spellStart"/>
-      <w:r>
-        <w:rPr>
-          <w:lang w:val="en-US"/>
-        </w:rPr>
-        <w:t>our_souls</w:t>
-      </w:r>
-      <w:proofErr w:type="spellEnd"/>
-      <w:r>
-        <w:rPr>
-          <w:lang w:val="en-US"/>
-        </w:rPr>
-        <w:t>))</w:t>
-      </w:r>
-      <w:r>
-        <w:rPr>
-          <w:lang w:val="en-US"/>
-        </w:rPr>
-        <w:t xml:space="preserve"> -&gt; </w:t>
-      </w:r>
-      <w:r>
-        <w:rPr>
-          <w:lang w:val="en-US"/>
-        </w:rPr>
-        <w:t>((KILL . ME) (KILL . US) (KILL . OUR_SOULS) (SAVE . ME) (SAVE . US)</w:t>
-      </w:r>
-      <w:r>
-        <w:rPr>
-          <w:lang w:val="en-US"/>
-        </w:rPr>
+        <w:t xml:space="preserve">При передаче </w:t>
+      </w:r>
+      <w:r>
+        <w:rPr>
+          <w:lang w:val="en-US"/>
+        </w:rPr>
+        <w:t>reduce</w:t>
+      </w:r>
+      <w:r>
         <w:t xml:space="preserve"> </w:t>
       </w:r>
       <w:r>
-        <w:rPr>
-          <w:lang w:val="en-US"/>
-        </w:rPr>
-        <w:t>(SAVE . OUR_SOULS))</w:t>
-      </w:r>
-    </w:p>
-    <w:p>
-      <w:pPr>
-        <w:pStyle w:val="Programs"/>
-        <w:rPr>
-          <w:lang w:val="en-US"/>
-        </w:rPr>
-      </w:pPr>
-    </w:p>
-    <w:p>
-      <w:r>
-        <w:t xml:space="preserve">Задание 3. </w:t>
-      </w:r>
-      <w:r>
-        <w:t xml:space="preserve">Почему так реализован </w:t>
-      </w:r>
-      <w:r>
-        <w:rPr>
-          <w:lang w:val="en-US"/>
-        </w:rPr>
-        <w:t>reduce</w:t>
-      </w:r>
-      <w:r>
-        <w:t xml:space="preserve">, </w:t>
-      </w:r>
-      <w:r>
-        <w:t>в чем причина?</w:t>
-      </w:r>
-    </w:p>
-    <w:p>
-      <w:r>
-        <w:t>(</w:t>
-      </w:r>
-      <w:r>
-        <w:rPr>
-          <w:lang w:val="en-US"/>
-        </w:rPr>
-        <w:t>reduce</w:t>
-      </w:r>
-      <w:r>
-        <w:t xml:space="preserve"> #’+ ()) -&gt; 0;</w:t>
-      </w:r>
-    </w:p>
-    <w:p>
-      <w:pPr>
-        <w:rPr>
-          <w:lang w:val="en-US"/>
-        </w:rPr>
-      </w:pPr>
-      <w:r>
-        <w:t xml:space="preserve">Ответ: </w:t>
-      </w:r>
-      <w:r>
-        <w:t>подобное поведение связано с тем, что «+» является специальной функцией, которая при количестве аргументов = 0 вернёт 0.</w:t>
+        <w:t>функций «-»</w:t>
       </w:r>
       <w:r>
         <w:t xml:space="preserve"> </w:t>
       </w:r>
       <w:r>
-        <w:t xml:space="preserve">При передаче </w:t>
-      </w:r>
-      <w:r>
-        <w:rPr>
-          <w:lang w:val="en-US"/>
-        </w:rPr>
-        <w:t>reduce</w:t>
-      </w:r>
-      <w:r>
-        <w:t xml:space="preserve"> </w:t>
-      </w:r>
-      <w:r>
-        <w:t>функций «-»и «</w:t>
+        <w:t>и «</w:t>
       </w:r>
       <w:r>
         <w:t>/</w:t>
@@ -2689,23 +3024,7 @@
                 <w:color w:val="000000" w:themeColor="text1"/>
                 <w:lang w:eastAsia="ru-RU"/>
               </w:rPr>
-              <w:t>; В случае, если список состоит только из одноуровневых списков, можно не использовать рекурсию,</w:t>
-            </w:r>
-          </w:p>
-          <w:p>
-            <w:pPr>
-              <w:pStyle w:val="Programs"/>
-              <w:rPr>
-                <w:color w:val="000000" w:themeColor="text1"/>
-                <w:lang w:eastAsia="ru-RU"/>
-              </w:rPr>
-            </w:pPr>
-            <w:r>
-              <w:rPr>
-                <w:color w:val="000000" w:themeColor="text1"/>
-                <w:lang w:eastAsia="ru-RU"/>
-              </w:rPr>
-              <w:t>; указанная функция работает для всех уровней</w:t>
+              <w:t>; С использованием функционала для смешанного структурированного списка</w:t>
             </w:r>
           </w:p>
           <w:p>
@@ -2915,49 +3234,8 @@
                 <w:color w:val="000000" w:themeColor="text1"/>
                 <w:lang w:eastAsia="ru-RU"/>
               </w:rPr>
-              <w:t>; личная функция </w:t>
-            </w:r>
-            <w:proofErr w:type="spellStart"/>
-            <w:r>
-              <w:rPr>
-                <w:color w:val="000000" w:themeColor="text1"/>
-                <w:lang w:eastAsia="ru-RU"/>
-              </w:rPr>
-              <w:t>len</w:t>
-            </w:r>
-            <w:proofErr w:type="spellEnd"/>
-            <w:r>
-              <w:rPr>
-                <w:color w:val="000000" w:themeColor="text1"/>
-                <w:lang w:eastAsia="ru-RU"/>
-              </w:rPr>
-              <w:t>, </w:t>
-            </w:r>
-            <w:proofErr w:type="spellStart"/>
-            <w:r>
-              <w:rPr>
-                <w:color w:val="000000" w:themeColor="text1"/>
-                <w:lang w:eastAsia="ru-RU"/>
-              </w:rPr>
-              <w:t>породирующая</w:t>
-            </w:r>
-            <w:proofErr w:type="spellEnd"/>
-            <w:r>
-              <w:rPr>
-                <w:color w:val="000000" w:themeColor="text1"/>
-                <w:lang w:eastAsia="ru-RU"/>
-              </w:rPr>
-              <w:t> поведение </w:t>
-            </w:r>
-            <w:proofErr w:type="spellStart"/>
-            <w:r>
-              <w:rPr>
-                <w:color w:val="000000" w:themeColor="text1"/>
-                <w:lang w:eastAsia="ru-RU"/>
-              </w:rPr>
-              <w:t>length</w:t>
-            </w:r>
-            <w:proofErr w:type="spellEnd"/>
+              <w:t>; Только рекурсивное решение для смешанного структурированного списка</w:t>
+            </w:r>
           </w:p>
           <w:p>
             <w:pPr>
@@ -2990,7 +3268,7 @@
                 <w:color w:val="000000" w:themeColor="text1"/>
                 <w:lang w:val="en-US" w:eastAsia="ru-RU"/>
               </w:rPr>
-              <w:t> </w:t>
+              <w:t> sum-</w:t>
             </w:r>
             <w:proofErr w:type="spellStart"/>
             <w:r>
@@ -3006,23 +3284,23 @@
                 <w:color w:val="000000" w:themeColor="text1"/>
                 <w:lang w:val="en-US" w:eastAsia="ru-RU"/>
               </w:rPr>
-              <w:t> (</w:t>
-            </w:r>
-            <w:proofErr w:type="spellStart"/>
-            <w:r>
-              <w:rPr>
-                <w:color w:val="000000" w:themeColor="text1"/>
-                <w:lang w:val="en-US" w:eastAsia="ru-RU"/>
-              </w:rPr>
-              <w:t>cdr-lst</w:t>
-            </w:r>
-            <w:proofErr w:type="spellEnd"/>
-            <w:r>
-              <w:rPr>
-                <w:color w:val="000000" w:themeColor="text1"/>
-                <w:lang w:val="en-US" w:eastAsia="ru-RU"/>
-              </w:rPr>
-              <w:t>)</w:t>
+              <w:t>-rec-inner (</w:t>
+            </w:r>
+            <w:proofErr w:type="spellStart"/>
+            <w:r>
+              <w:rPr>
+                <w:color w:val="000000" w:themeColor="text1"/>
+                <w:lang w:val="en-US" w:eastAsia="ru-RU"/>
+              </w:rPr>
+              <w:t>lst</w:t>
+            </w:r>
+            <w:proofErr w:type="spellEnd"/>
+            <w:r>
+              <w:rPr>
+                <w:color w:val="000000" w:themeColor="text1"/>
+                <w:lang w:val="en-US" w:eastAsia="ru-RU"/>
+              </w:rPr>
+              <w:t> acc)</w:t>
             </w:r>
           </w:p>
           <w:p>
@@ -3051,44 +3329,69 @@
               <w:t>cond</w:t>
             </w:r>
             <w:proofErr w:type="spellEnd"/>
-            <w:r>
-              <w:rPr>
-                <w:color w:val="000000" w:themeColor="text1"/>
-                <w:lang w:val="en-US" w:eastAsia="ru-RU"/>
-              </w:rPr>
-              <w:t> ((null </w:t>
-            </w:r>
-            <w:proofErr w:type="spellStart"/>
-            <w:r>
-              <w:rPr>
-                <w:color w:val="000000" w:themeColor="text1"/>
-                <w:lang w:val="en-US" w:eastAsia="ru-RU"/>
-              </w:rPr>
-              <w:t>cdr-lst</w:t>
-            </w:r>
-            <w:proofErr w:type="spellEnd"/>
-            <w:r>
-              <w:rPr>
-                <w:color w:val="000000" w:themeColor="text1"/>
-                <w:lang w:val="en-US" w:eastAsia="ru-RU"/>
-              </w:rPr>
-              <w:t>) 0)</w:t>
-            </w:r>
-          </w:p>
-          <w:p>
-            <w:pPr>
-              <w:pStyle w:val="Programs"/>
-              <w:rPr>
-                <w:color w:val="000000" w:themeColor="text1"/>
-                <w:lang w:val="en-US" w:eastAsia="ru-RU"/>
-              </w:rPr>
-            </w:pPr>
-            <w:r>
-              <w:rPr>
-                <w:color w:val="000000" w:themeColor="text1"/>
-                <w:lang w:val="en-US" w:eastAsia="ru-RU"/>
-              </w:rPr>
-              <w:t>          (t (+ 1 (</w:t>
+          </w:p>
+          <w:p>
+            <w:pPr>
+              <w:pStyle w:val="Programs"/>
+              <w:rPr>
+                <w:color w:val="000000" w:themeColor="text1"/>
+                <w:lang w:val="en-US" w:eastAsia="ru-RU"/>
+              </w:rPr>
+            </w:pPr>
+            <w:r>
+              <w:rPr>
+                <w:color w:val="000000" w:themeColor="text1"/>
+                <w:lang w:val="en-US" w:eastAsia="ru-RU"/>
+              </w:rPr>
+              <w:t>        ((null </w:t>
+            </w:r>
+            <w:proofErr w:type="spellStart"/>
+            <w:r>
+              <w:rPr>
+                <w:color w:val="000000" w:themeColor="text1"/>
+                <w:lang w:val="en-US" w:eastAsia="ru-RU"/>
+              </w:rPr>
+              <w:t>lst</w:t>
+            </w:r>
+            <w:proofErr w:type="spellEnd"/>
+            <w:r>
+              <w:rPr>
+                <w:color w:val="000000" w:themeColor="text1"/>
+                <w:lang w:val="en-US" w:eastAsia="ru-RU"/>
+              </w:rPr>
+              <w:t>) acc)</w:t>
+            </w:r>
+          </w:p>
+          <w:p>
+            <w:pPr>
+              <w:pStyle w:val="Programs"/>
+              <w:rPr>
+                <w:color w:val="000000" w:themeColor="text1"/>
+                <w:lang w:val="en-US" w:eastAsia="ru-RU"/>
+              </w:rPr>
+            </w:pPr>
+            <w:r>
+              <w:rPr>
+                <w:color w:val="000000" w:themeColor="text1"/>
+                <w:lang w:val="en-US" w:eastAsia="ru-RU"/>
+              </w:rPr>
+              <w:t>        ((listp (car lst)) (sum-len-rec-inner (cdr lst) (+ acc (sum-len-rec-inner (car lst) 0))))</w:t>
+            </w:r>
+          </w:p>
+          <w:p>
+            <w:pPr>
+              <w:pStyle w:val="Programs"/>
+              <w:rPr>
+                <w:color w:val="000000" w:themeColor="text1"/>
+                <w:lang w:val="en-US" w:eastAsia="ru-RU"/>
+              </w:rPr>
+            </w:pPr>
+            <w:r>
+              <w:rPr>
+                <w:color w:val="000000" w:themeColor="text1"/>
+                <w:lang w:val="en-US" w:eastAsia="ru-RU"/>
+              </w:rPr>
+              <w:t>        (t (sum-</w:t>
             </w:r>
             <w:proofErr w:type="spellStart"/>
             <w:r>
@@ -3104,7 +3407,7 @@
                 <w:color w:val="000000" w:themeColor="text1"/>
                 <w:lang w:val="en-US" w:eastAsia="ru-RU"/>
               </w:rPr>
-              <w:t> (</w:t>
+              <w:t>-rec-inner (</w:t>
             </w:r>
             <w:proofErr w:type="spellStart"/>
             <w:r>
@@ -3128,41 +3431,25 @@
                 <w:color w:val="000000" w:themeColor="text1"/>
                 <w:lang w:val="en-US" w:eastAsia="ru-RU"/>
               </w:rPr>
-              <w:t>cdr-lst</w:t>
-            </w:r>
-            <w:proofErr w:type="spellEnd"/>
-            <w:r>
-              <w:rPr>
-                <w:color w:val="000000" w:themeColor="text1"/>
-                <w:lang w:val="en-US" w:eastAsia="ru-RU"/>
-              </w:rPr>
-              <w:t>))))))</w:t>
-            </w:r>
-          </w:p>
-          <w:p>
-            <w:pPr>
-              <w:pStyle w:val="Programs"/>
-              <w:rPr>
-                <w:color w:val="000000" w:themeColor="text1"/>
-                <w:lang w:val="en-US" w:eastAsia="ru-RU"/>
-              </w:rPr>
-            </w:pPr>
-          </w:p>
-          <w:p>
-            <w:pPr>
-              <w:pStyle w:val="Programs"/>
-              <w:rPr>
-                <w:color w:val="000000" w:themeColor="text1"/>
-                <w:lang w:eastAsia="ru-RU"/>
-              </w:rPr>
-            </w:pPr>
-            <w:r>
-              <w:rPr>
-                <w:color w:val="000000" w:themeColor="text1"/>
-                <w:lang w:eastAsia="ru-RU"/>
-              </w:rPr>
-              <w:t>; С наложенными ограничениями (с использованием функционала):</w:t>
-            </w:r>
+              <w:t>lst</w:t>
+            </w:r>
+            <w:proofErr w:type="spellEnd"/>
+            <w:r>
+              <w:rPr>
+                <w:color w:val="000000" w:themeColor="text1"/>
+                <w:lang w:val="en-US" w:eastAsia="ru-RU"/>
+              </w:rPr>
+              <w:t>) (+ acc 1)))))</w:t>
+            </w:r>
+          </w:p>
+          <w:p>
+            <w:pPr>
+              <w:pStyle w:val="Programs"/>
+              <w:rPr>
+                <w:color w:val="000000" w:themeColor="text1"/>
+                <w:lang w:val="en-US" w:eastAsia="ru-RU"/>
+              </w:rPr>
+            </w:pPr>
           </w:p>
           <w:p>
             <w:pPr>
@@ -3211,7 +3498,7 @@
                 <w:color w:val="000000" w:themeColor="text1"/>
                 <w:lang w:val="en-US" w:eastAsia="ru-RU"/>
               </w:rPr>
-              <w:t> (</w:t>
+              <w:t>-rec (</w:t>
             </w:r>
             <w:proofErr w:type="spellStart"/>
             <w:r>
@@ -3243,87 +3530,7 @@
                 <w:color w:val="000000" w:themeColor="text1"/>
                 <w:lang w:val="en-US" w:eastAsia="ru-RU"/>
               </w:rPr>
-              <w:t>    (reduce </w:t>
-            </w:r>
-          </w:p>
-          <w:p>
-            <w:pPr>
-              <w:pStyle w:val="Programs"/>
-              <w:rPr>
-                <w:color w:val="000000" w:themeColor="text1"/>
-                <w:lang w:val="en-US" w:eastAsia="ru-RU"/>
-              </w:rPr>
-            </w:pPr>
-            <w:r>
-              <w:rPr>
-                <w:color w:val="000000" w:themeColor="text1"/>
-                <w:lang w:val="en-US" w:eastAsia="ru-RU"/>
-              </w:rPr>
-              <w:t>        (</w:t>
-            </w:r>
-            <w:r>
-              <w:rPr>
-                <w:i/>
-                <w:iCs/>
-                <w:color w:val="000000" w:themeColor="text1"/>
-                <w:lang w:val="en-US" w:eastAsia="ru-RU"/>
-              </w:rPr>
-              <w:t>lambda</w:t>
-            </w:r>
-            <w:r>
-              <w:rPr>
-                <w:color w:val="000000" w:themeColor="text1"/>
-                <w:lang w:val="en-US" w:eastAsia="ru-RU"/>
-              </w:rPr>
-              <w:t> (</w:t>
-            </w:r>
-            <w:proofErr w:type="spellStart"/>
-            <w:r>
-              <w:rPr>
-                <w:color w:val="000000" w:themeColor="text1"/>
-                <w:lang w:val="en-US" w:eastAsia="ru-RU"/>
-              </w:rPr>
-              <w:t>accum</w:t>
-            </w:r>
-            <w:proofErr w:type="spellEnd"/>
-            <w:r>
-              <w:rPr>
-                <w:color w:val="000000" w:themeColor="text1"/>
-                <w:lang w:val="en-US" w:eastAsia="ru-RU"/>
-              </w:rPr>
-              <w:t>-outer cur-el-outer) </w:t>
-            </w:r>
-          </w:p>
-          <w:p>
-            <w:pPr>
-              <w:pStyle w:val="Programs"/>
-              <w:rPr>
-                <w:color w:val="000000" w:themeColor="text1"/>
-                <w:lang w:val="en-US" w:eastAsia="ru-RU"/>
-              </w:rPr>
-            </w:pPr>
-            <w:r>
-              <w:rPr>
-                <w:color w:val="000000" w:themeColor="text1"/>
-                <w:lang w:val="en-US" w:eastAsia="ru-RU"/>
-              </w:rPr>
-              <w:t>                (+ </w:t>
-            </w:r>
-            <w:proofErr w:type="spellStart"/>
-            <w:r>
-              <w:rPr>
-                <w:color w:val="000000" w:themeColor="text1"/>
-                <w:lang w:val="en-US" w:eastAsia="ru-RU"/>
-              </w:rPr>
-              <w:t>accum</w:t>
-            </w:r>
-            <w:proofErr w:type="spellEnd"/>
-            <w:r>
-              <w:rPr>
-                <w:color w:val="000000" w:themeColor="text1"/>
-                <w:lang w:val="en-US" w:eastAsia="ru-RU"/>
-              </w:rPr>
-              <w:t>-outer (</w:t>
+              <w:t>    (sum-</w:t>
             </w:r>
             <w:proofErr w:type="spellStart"/>
             <w:r>
@@ -3339,52 +3546,13 @@
                 <w:color w:val="000000" w:themeColor="text1"/>
                 <w:lang w:val="en-US" w:eastAsia="ru-RU"/>
               </w:rPr>
-              <w:t> cur-el-outer))) </w:t>
-            </w:r>
-          </w:p>
-          <w:p>
-            <w:pPr>
-              <w:pStyle w:val="Programs"/>
-              <w:rPr>
-                <w:color w:val="000000" w:themeColor="text1"/>
-                <w:lang w:eastAsia="ru-RU"/>
-              </w:rPr>
-            </w:pPr>
-            <w:r>
-              <w:rPr>
-                <w:color w:val="000000" w:themeColor="text1"/>
-                <w:lang w:val="en-US" w:eastAsia="ru-RU"/>
-              </w:rPr>
-              <w:t>        </w:t>
-            </w:r>
-            <w:r>
-              <w:rPr>
-                <w:color w:val="000000" w:themeColor="text1"/>
-                <w:lang w:eastAsia="ru-RU"/>
-              </w:rPr>
-              <w:t>(</w:t>
-            </w:r>
-            <w:proofErr w:type="spellStart"/>
-            <w:r>
-              <w:rPr>
-                <w:color w:val="000000" w:themeColor="text1"/>
-                <w:lang w:eastAsia="ru-RU"/>
-              </w:rPr>
-              <w:t>cons</w:t>
-            </w:r>
-            <w:proofErr w:type="spellEnd"/>
-            <w:r>
-              <w:rPr>
-                <w:color w:val="000000" w:themeColor="text1"/>
-                <w:lang w:eastAsia="ru-RU"/>
-              </w:rPr>
-              <w:t> 0 </w:t>
-            </w:r>
-            <w:proofErr w:type="spellStart"/>
-            <w:r>
-              <w:rPr>
-                <w:color w:val="000000" w:themeColor="text1"/>
-                <w:lang w:eastAsia="ru-RU"/>
+              <w:t>-rec-inner </w:t>
+            </w:r>
+            <w:proofErr w:type="spellStart"/>
+            <w:r>
+              <w:rPr>
+                <w:color w:val="000000" w:themeColor="text1"/>
+                <w:lang w:val="en-US" w:eastAsia="ru-RU"/>
               </w:rPr>
               <w:t>lst</w:t>
             </w:r>
@@ -3392,532 +3560,19 @@
             <w:r>
               <w:rPr>
                 <w:color w:val="000000" w:themeColor="text1"/>
-                <w:lang w:eastAsia="ru-RU"/>
-              </w:rPr>
-              <w:t>)))</w:t>
-            </w:r>
-          </w:p>
-          <w:p>
-            <w:pPr>
-              <w:pStyle w:val="Programs"/>
-              <w:rPr>
-                <w:color w:val="000000" w:themeColor="text1"/>
-                <w:lang w:eastAsia="ru-RU"/>
-              </w:rPr>
-            </w:pPr>
-          </w:p>
-          <w:p>
-            <w:pPr>
-              <w:pStyle w:val="Programs"/>
-              <w:rPr>
-                <w:color w:val="000000" w:themeColor="text1"/>
-                <w:lang w:eastAsia="ru-RU"/>
-              </w:rPr>
-            </w:pPr>
-            <w:r>
-              <w:rPr>
-                <w:color w:val="000000" w:themeColor="text1"/>
-                <w:lang w:eastAsia="ru-RU"/>
-              </w:rPr>
-              <w:t>; С наложенными ограничениями (рекурсивно):</w:t>
-            </w:r>
-          </w:p>
-          <w:p>
-            <w:pPr>
-              <w:pStyle w:val="Programs"/>
-              <w:rPr>
-                <w:color w:val="000000" w:themeColor="text1"/>
-                <w:lang w:val="en-US" w:eastAsia="ru-RU"/>
-              </w:rPr>
-            </w:pPr>
-            <w:r>
-              <w:rPr>
-                <w:color w:val="000000" w:themeColor="text1"/>
-                <w:lang w:val="en-US" w:eastAsia="ru-RU"/>
-              </w:rPr>
-              <w:t>(</w:t>
-            </w:r>
-            <w:proofErr w:type="spellStart"/>
-            <w:r>
-              <w:rPr>
-                <w:i/>
-                <w:iCs/>
-                <w:color w:val="000000" w:themeColor="text1"/>
-                <w:lang w:val="en-US" w:eastAsia="ru-RU"/>
-              </w:rPr>
-              <w:t>defun</w:t>
-            </w:r>
-            <w:proofErr w:type="spellEnd"/>
-            <w:r>
-              <w:rPr>
-                <w:color w:val="000000" w:themeColor="text1"/>
-                <w:lang w:val="en-US" w:eastAsia="ru-RU"/>
-              </w:rPr>
-              <w:t> sum-</w:t>
-            </w:r>
-            <w:proofErr w:type="spellStart"/>
-            <w:r>
-              <w:rPr>
-                <w:color w:val="000000" w:themeColor="text1"/>
-                <w:lang w:val="en-US" w:eastAsia="ru-RU"/>
-              </w:rPr>
-              <w:t>len</w:t>
-            </w:r>
-            <w:proofErr w:type="spellEnd"/>
-            <w:r>
-              <w:rPr>
-                <w:color w:val="000000" w:themeColor="text1"/>
-                <w:lang w:val="en-US" w:eastAsia="ru-RU"/>
-              </w:rPr>
-              <w:t> (</w:t>
-            </w:r>
-            <w:proofErr w:type="spellStart"/>
-            <w:r>
-              <w:rPr>
-                <w:color w:val="000000" w:themeColor="text1"/>
-                <w:lang w:val="en-US" w:eastAsia="ru-RU"/>
-              </w:rPr>
-              <w:t>lst</w:t>
-            </w:r>
-            <w:proofErr w:type="spellEnd"/>
-            <w:r>
-              <w:rPr>
-                <w:color w:val="000000" w:themeColor="text1"/>
-                <w:lang w:val="en-US" w:eastAsia="ru-RU"/>
-              </w:rPr>
-              <w:t>)</w:t>
-            </w:r>
-          </w:p>
-          <w:p>
-            <w:pPr>
-              <w:pStyle w:val="Programs"/>
-              <w:rPr>
-                <w:color w:val="000000" w:themeColor="text1"/>
-                <w:lang w:val="en-US" w:eastAsia="ru-RU"/>
-              </w:rPr>
-            </w:pPr>
-            <w:r>
-              <w:rPr>
-                <w:color w:val="000000" w:themeColor="text1"/>
-                <w:lang w:val="en-US" w:eastAsia="ru-RU"/>
-              </w:rPr>
-              <w:t>    (</w:t>
-            </w:r>
-            <w:proofErr w:type="spellStart"/>
-            <w:r>
-              <w:rPr>
-                <w:i/>
-                <w:iCs/>
-                <w:color w:val="000000" w:themeColor="text1"/>
-                <w:lang w:val="en-US" w:eastAsia="ru-RU"/>
-              </w:rPr>
-              <w:t>cond</w:t>
-            </w:r>
-            <w:proofErr w:type="spellEnd"/>
-            <w:r>
-              <w:rPr>
-                <w:color w:val="000000" w:themeColor="text1"/>
-                <w:lang w:val="en-US" w:eastAsia="ru-RU"/>
-              </w:rPr>
-              <w:t> ((null </w:t>
-            </w:r>
-            <w:proofErr w:type="spellStart"/>
-            <w:r>
-              <w:rPr>
-                <w:color w:val="000000" w:themeColor="text1"/>
-                <w:lang w:val="en-US" w:eastAsia="ru-RU"/>
-              </w:rPr>
-              <w:t>lst</w:t>
-            </w:r>
-            <w:proofErr w:type="spellEnd"/>
-            <w:r>
-              <w:rPr>
-                <w:color w:val="000000" w:themeColor="text1"/>
-                <w:lang w:val="en-US" w:eastAsia="ru-RU"/>
-              </w:rPr>
-              <w:t>) 0)</w:t>
-            </w:r>
-          </w:p>
-          <w:p>
-            <w:pPr>
-              <w:pStyle w:val="Programs"/>
-              <w:rPr>
-                <w:color w:val="000000" w:themeColor="text1"/>
-                <w:lang w:val="en-US" w:eastAsia="ru-RU"/>
-              </w:rPr>
-            </w:pPr>
-            <w:r>
-              <w:rPr>
-                <w:color w:val="000000" w:themeColor="text1"/>
-                <w:lang w:val="en-US" w:eastAsia="ru-RU"/>
-              </w:rPr>
-              <w:t>          ((</w:t>
-            </w:r>
-            <w:proofErr w:type="spellStart"/>
-            <w:r>
-              <w:rPr>
-                <w:color w:val="000000" w:themeColor="text1"/>
-                <w:lang w:val="en-US" w:eastAsia="ru-RU"/>
-              </w:rPr>
-              <w:t>numberp</w:t>
-            </w:r>
-            <w:proofErr w:type="spellEnd"/>
-            <w:r>
-              <w:rPr>
-                <w:color w:val="000000" w:themeColor="text1"/>
-                <w:lang w:val="en-US" w:eastAsia="ru-RU"/>
-              </w:rPr>
-              <w:t> </w:t>
-            </w:r>
-            <w:proofErr w:type="spellStart"/>
-            <w:r>
-              <w:rPr>
-                <w:color w:val="000000" w:themeColor="text1"/>
-                <w:lang w:val="en-US" w:eastAsia="ru-RU"/>
-              </w:rPr>
-              <w:t>lst</w:t>
-            </w:r>
-            <w:proofErr w:type="spellEnd"/>
-            <w:r>
-              <w:rPr>
-                <w:color w:val="000000" w:themeColor="text1"/>
-                <w:lang w:val="en-US" w:eastAsia="ru-RU"/>
-              </w:rPr>
-              <w:t>) 1)</w:t>
-            </w:r>
-          </w:p>
-          <w:p>
-            <w:pPr>
-              <w:pStyle w:val="Programs"/>
-              <w:rPr>
-                <w:color w:val="000000" w:themeColor="text1"/>
-                <w:lang w:val="en-US" w:eastAsia="ru-RU"/>
-              </w:rPr>
-            </w:pPr>
-            <w:r>
-              <w:rPr>
-                <w:color w:val="000000" w:themeColor="text1"/>
-                <w:lang w:val="en-US" w:eastAsia="ru-RU"/>
-              </w:rPr>
-              <w:t>          (t (+ (sum-</w:t>
-            </w:r>
-            <w:proofErr w:type="spellStart"/>
-            <w:r>
-              <w:rPr>
-                <w:color w:val="000000" w:themeColor="text1"/>
-                <w:lang w:val="en-US" w:eastAsia="ru-RU"/>
-              </w:rPr>
-              <w:t>len</w:t>
-            </w:r>
-            <w:proofErr w:type="spellEnd"/>
-            <w:r>
-              <w:rPr>
-                <w:color w:val="000000" w:themeColor="text1"/>
-                <w:lang w:val="en-US" w:eastAsia="ru-RU"/>
-              </w:rPr>
-              <w:t> (car </w:t>
-            </w:r>
-            <w:proofErr w:type="spellStart"/>
-            <w:r>
-              <w:rPr>
-                <w:color w:val="000000" w:themeColor="text1"/>
-                <w:lang w:val="en-US" w:eastAsia="ru-RU"/>
-              </w:rPr>
-              <w:t>lst</w:t>
-            </w:r>
-            <w:proofErr w:type="spellEnd"/>
-            <w:r>
-              <w:rPr>
-                <w:color w:val="000000" w:themeColor="text1"/>
-                <w:lang w:val="en-US" w:eastAsia="ru-RU"/>
-              </w:rPr>
-              <w:t>)) (sum-</w:t>
-            </w:r>
-            <w:proofErr w:type="spellStart"/>
-            <w:r>
-              <w:rPr>
-                <w:color w:val="000000" w:themeColor="text1"/>
-                <w:lang w:val="en-US" w:eastAsia="ru-RU"/>
-              </w:rPr>
-              <w:t>len</w:t>
-            </w:r>
-            <w:proofErr w:type="spellEnd"/>
-            <w:r>
-              <w:rPr>
-                <w:color w:val="000000" w:themeColor="text1"/>
-                <w:lang w:val="en-US" w:eastAsia="ru-RU"/>
-              </w:rPr>
-              <w:t> (</w:t>
-            </w:r>
-            <w:proofErr w:type="spellStart"/>
-            <w:r>
-              <w:rPr>
-                <w:color w:val="000000" w:themeColor="text1"/>
-                <w:lang w:val="en-US" w:eastAsia="ru-RU"/>
-              </w:rPr>
-              <w:t>cdr</w:t>
-            </w:r>
-            <w:proofErr w:type="spellEnd"/>
-            <w:r>
-              <w:rPr>
-                <w:color w:val="000000" w:themeColor="text1"/>
-                <w:lang w:val="en-US" w:eastAsia="ru-RU"/>
-              </w:rPr>
-              <w:t> </w:t>
-            </w:r>
-            <w:proofErr w:type="spellStart"/>
-            <w:r>
-              <w:rPr>
-                <w:color w:val="000000" w:themeColor="text1"/>
-                <w:lang w:val="en-US" w:eastAsia="ru-RU"/>
-              </w:rPr>
-              <w:t>lst</w:t>
-            </w:r>
-            <w:proofErr w:type="spellEnd"/>
-            <w:r>
-              <w:rPr>
-                <w:color w:val="000000" w:themeColor="text1"/>
-                <w:lang w:val="en-US" w:eastAsia="ru-RU"/>
-              </w:rPr>
-              <w:t>))))))</w:t>
-            </w:r>
-          </w:p>
-          <w:p>
-            <w:pPr>
-              <w:pStyle w:val="Programs"/>
-              <w:rPr>
-                <w:color w:val="000000" w:themeColor="text1"/>
-                <w:lang w:val="en-US" w:eastAsia="ru-RU"/>
-              </w:rPr>
-            </w:pPr>
-          </w:p>
-          <w:p>
-            <w:pPr>
-              <w:pStyle w:val="Programs"/>
-              <w:rPr>
-                <w:color w:val="000000" w:themeColor="text1"/>
-                <w:lang w:eastAsia="ru-RU"/>
-              </w:rPr>
-            </w:pPr>
-            <w:r>
-              <w:rPr>
-                <w:color w:val="000000" w:themeColor="text1"/>
-                <w:lang w:eastAsia="ru-RU"/>
-              </w:rPr>
-              <w:t>; Ещё один подобный вариант с использованием собственной функции length</w:t>
-            </w:r>
-          </w:p>
-          <w:p>
-            <w:pPr>
-              <w:pStyle w:val="Programs"/>
-              <w:rPr>
-                <w:color w:val="000000" w:themeColor="text1"/>
-                <w:lang w:val="en-US" w:eastAsia="ru-RU"/>
-              </w:rPr>
-            </w:pPr>
-            <w:r>
-              <w:rPr>
-                <w:color w:val="000000" w:themeColor="text1"/>
-                <w:lang w:val="en-US" w:eastAsia="ru-RU"/>
-              </w:rPr>
-              <w:t>(</w:t>
-            </w:r>
-            <w:proofErr w:type="spellStart"/>
-            <w:r>
-              <w:rPr>
-                <w:i/>
-                <w:iCs/>
-                <w:color w:val="000000" w:themeColor="text1"/>
-                <w:lang w:val="en-US" w:eastAsia="ru-RU"/>
-              </w:rPr>
-              <w:t>defun</w:t>
-            </w:r>
-            <w:proofErr w:type="spellEnd"/>
-            <w:r>
-              <w:rPr>
-                <w:color w:val="000000" w:themeColor="text1"/>
-                <w:lang w:val="en-US" w:eastAsia="ru-RU"/>
-              </w:rPr>
-              <w:t> sum-</w:t>
-            </w:r>
-            <w:proofErr w:type="spellStart"/>
-            <w:r>
-              <w:rPr>
-                <w:color w:val="000000" w:themeColor="text1"/>
-                <w:lang w:val="en-US" w:eastAsia="ru-RU"/>
-              </w:rPr>
-              <w:t>len</w:t>
-            </w:r>
-            <w:proofErr w:type="spellEnd"/>
-            <w:r>
-              <w:rPr>
-                <w:color w:val="000000" w:themeColor="text1"/>
-                <w:lang w:val="en-US" w:eastAsia="ru-RU"/>
-              </w:rPr>
-              <w:t> (</w:t>
-            </w:r>
-            <w:proofErr w:type="spellStart"/>
-            <w:r>
-              <w:rPr>
-                <w:color w:val="000000" w:themeColor="text1"/>
-                <w:lang w:val="en-US" w:eastAsia="ru-RU"/>
-              </w:rPr>
-              <w:t>lst</w:t>
-            </w:r>
-            <w:proofErr w:type="spellEnd"/>
-            <w:r>
-              <w:rPr>
-                <w:color w:val="000000" w:themeColor="text1"/>
-                <w:lang w:val="en-US" w:eastAsia="ru-RU"/>
-              </w:rPr>
-              <w:t>)</w:t>
-            </w:r>
-          </w:p>
-          <w:p>
-            <w:pPr>
-              <w:pStyle w:val="Programs"/>
-              <w:rPr>
-                <w:color w:val="000000" w:themeColor="text1"/>
-                <w:lang w:val="en-US" w:eastAsia="ru-RU"/>
-              </w:rPr>
-            </w:pPr>
-            <w:r>
-              <w:rPr>
-                <w:color w:val="000000" w:themeColor="text1"/>
-                <w:lang w:val="en-US" w:eastAsia="ru-RU"/>
-              </w:rPr>
-              <w:t>    (</w:t>
-            </w:r>
-            <w:proofErr w:type="spellStart"/>
-            <w:r>
-              <w:rPr>
-                <w:i/>
-                <w:iCs/>
-                <w:color w:val="000000" w:themeColor="text1"/>
-                <w:lang w:val="en-US" w:eastAsia="ru-RU"/>
-              </w:rPr>
-              <w:t>cond</w:t>
-            </w:r>
-            <w:proofErr w:type="spellEnd"/>
-            <w:r>
-              <w:rPr>
-                <w:color w:val="000000" w:themeColor="text1"/>
-                <w:lang w:val="en-US" w:eastAsia="ru-RU"/>
-              </w:rPr>
-              <w:t> ((null </w:t>
-            </w:r>
-            <w:proofErr w:type="spellStart"/>
-            <w:r>
-              <w:rPr>
-                <w:color w:val="000000" w:themeColor="text1"/>
-                <w:lang w:val="en-US" w:eastAsia="ru-RU"/>
-              </w:rPr>
-              <w:t>lst</w:t>
-            </w:r>
-            <w:proofErr w:type="spellEnd"/>
-            <w:r>
-              <w:rPr>
-                <w:color w:val="000000" w:themeColor="text1"/>
-                <w:lang w:val="en-US" w:eastAsia="ru-RU"/>
-              </w:rPr>
-              <w:t>) 0)</w:t>
-            </w:r>
-          </w:p>
-          <w:p>
-            <w:pPr>
-              <w:pStyle w:val="Programs"/>
-              <w:rPr>
-                <w:color w:val="000000" w:themeColor="text1"/>
-                <w:lang w:val="en-US" w:eastAsia="ru-RU"/>
-              </w:rPr>
-            </w:pPr>
-            <w:r>
-              <w:rPr>
-                <w:color w:val="000000" w:themeColor="text1"/>
-                <w:lang w:val="en-US" w:eastAsia="ru-RU"/>
-              </w:rPr>
-              <w:t>          (t (+ (</w:t>
-            </w:r>
-            <w:proofErr w:type="spellStart"/>
-            <w:r>
-              <w:rPr>
-                <w:color w:val="000000" w:themeColor="text1"/>
-                <w:lang w:val="en-US" w:eastAsia="ru-RU"/>
-              </w:rPr>
-              <w:t>len</w:t>
-            </w:r>
-            <w:proofErr w:type="spellEnd"/>
-            <w:r>
-              <w:rPr>
-                <w:color w:val="000000" w:themeColor="text1"/>
-                <w:lang w:val="en-US" w:eastAsia="ru-RU"/>
-              </w:rPr>
-              <w:t> (car </w:t>
-            </w:r>
-            <w:proofErr w:type="spellStart"/>
-            <w:r>
-              <w:rPr>
-                <w:color w:val="000000" w:themeColor="text1"/>
-                <w:lang w:val="en-US" w:eastAsia="ru-RU"/>
-              </w:rPr>
-              <w:t>lst</w:t>
-            </w:r>
-            <w:proofErr w:type="spellEnd"/>
-            <w:r>
-              <w:rPr>
-                <w:color w:val="000000" w:themeColor="text1"/>
-                <w:lang w:val="en-US" w:eastAsia="ru-RU"/>
-              </w:rPr>
-              <w:t>)) (sum-</w:t>
-            </w:r>
-            <w:proofErr w:type="spellStart"/>
-            <w:r>
-              <w:rPr>
-                <w:color w:val="000000" w:themeColor="text1"/>
-                <w:lang w:val="en-US" w:eastAsia="ru-RU"/>
-              </w:rPr>
-              <w:t>len</w:t>
-            </w:r>
-            <w:proofErr w:type="spellEnd"/>
-            <w:r>
-              <w:rPr>
-                <w:color w:val="000000" w:themeColor="text1"/>
-                <w:lang w:val="en-US" w:eastAsia="ru-RU"/>
-              </w:rPr>
-              <w:t> (</w:t>
-            </w:r>
-            <w:proofErr w:type="spellStart"/>
-            <w:r>
-              <w:rPr>
-                <w:color w:val="000000" w:themeColor="text1"/>
-                <w:lang w:val="en-US" w:eastAsia="ru-RU"/>
-              </w:rPr>
-              <w:t>cdr</w:t>
-            </w:r>
-            <w:proofErr w:type="spellEnd"/>
-            <w:r>
-              <w:rPr>
-                <w:color w:val="000000" w:themeColor="text1"/>
-                <w:lang w:val="en-US" w:eastAsia="ru-RU"/>
-              </w:rPr>
-              <w:t> </w:t>
-            </w:r>
-            <w:proofErr w:type="spellStart"/>
-            <w:r>
-              <w:rPr>
-                <w:color w:val="000000" w:themeColor="text1"/>
-                <w:lang w:val="en-US" w:eastAsia="ru-RU"/>
-              </w:rPr>
-              <w:t>lst</w:t>
-            </w:r>
-            <w:proofErr w:type="spellEnd"/>
-            <w:r>
-              <w:rPr>
-                <w:color w:val="000000" w:themeColor="text1"/>
-                <w:lang w:val="en-US" w:eastAsia="ru-RU"/>
-              </w:rPr>
-              <w:t>))))))</w:t>
-            </w:r>
+                <w:lang w:val="en-US" w:eastAsia="ru-RU"/>
+              </w:rPr>
+              <w:t> 0))</w:t>
+            </w:r>
+          </w:p>
+          <w:p>
+            <w:pPr>
+              <w:pStyle w:val="Programs"/>
+              <w:rPr>
+                <w:color w:val="000000" w:themeColor="text1"/>
+                <w:lang w:val="en-US" w:eastAsia="ru-RU"/>
+              </w:rPr>
+            </w:pPr>
           </w:p>
           <w:p>
             <w:pPr>
@@ -3935,50 +3590,193 @@
     </w:tbl>
     <w:p>
       <w:pPr>
-        <w:tabs>
-          <w:tab w:val="left" w:pos="2392"/>
-        </w:tabs>
-        <w:rPr>
-          <w:color w:val="000000" w:themeColor="text1"/>
+        <w:pStyle w:val="Programs"/>
+        <w:rPr>
           <w:lang w:val="en-US" w:eastAsia="ru-RU"/>
         </w:rPr>
       </w:pPr>
-    </w:p>
-    <w:p>
-      <w:pPr>
-        <w:tabs>
-          <w:tab w:val="left" w:pos="2392"/>
-        </w:tabs>
-        <w:rPr>
-          <w:color w:val="000000" w:themeColor="text1"/>
+      <w:r>
+        <w:rPr>
           <w:lang w:val="en-US" w:eastAsia="ru-RU"/>
         </w:rPr>
-      </w:pPr>
-    </w:p>
-    <w:p>
-      <w:pPr>
-        <w:tabs>
-          <w:tab w:val="left" w:pos="2392"/>
-        </w:tabs>
-        <w:rPr>
-          <w:color w:val="000000" w:themeColor="text1"/>
+        <w:t>(sum-</w:t>
+      </w:r>
+      <w:proofErr w:type="spellStart"/>
+      <w:r>
+        <w:rPr>
           <w:lang w:val="en-US" w:eastAsia="ru-RU"/>
         </w:rPr>
+        <w:t>len</w:t>
+      </w:r>
+      <w:proofErr w:type="spellEnd"/>
+      <w:r>
+        <w:rPr>
+          <w:lang w:val="en-US" w:eastAsia="ru-RU"/>
+        </w:rPr>
+        <w:t>-rec '(1 2 3 (4 5 6) (7 8 9 (10 11) ((12))) 13 (14)))</w:t>
+      </w:r>
+      <w:r>
+        <w:rPr>
+          <w:lang w:val="en-US" w:eastAsia="ru-RU"/>
+        </w:rPr>
+        <w:t xml:space="preserve"> -&gt; 14</w:t>
+      </w:r>
+      <w:r>
+        <w:rPr>
+          <w:lang w:val="en-US" w:eastAsia="ru-RU"/>
+        </w:rPr>
+        <w:t>;</w:t>
+      </w:r>
+    </w:p>
+    <w:p>
+      <w:pPr>
+        <w:pStyle w:val="Programs"/>
+        <w:rPr>
+          <w:lang w:val="en-US" w:eastAsia="ru-RU"/>
+        </w:rPr>
+      </w:pPr>
+      <w:r>
+        <w:rPr>
+          <w:lang w:val="en-US" w:eastAsia="ru-RU"/>
+        </w:rPr>
+        <w:t>(sum-</w:t>
+      </w:r>
+      <w:proofErr w:type="spellStart"/>
+      <w:r>
+        <w:rPr>
+          <w:lang w:val="en-US" w:eastAsia="ru-RU"/>
+        </w:rPr>
+        <w:t>len</w:t>
+      </w:r>
+      <w:proofErr w:type="spellEnd"/>
+      <w:r>
+        <w:rPr>
+          <w:lang w:val="en-US" w:eastAsia="ru-RU"/>
+        </w:rPr>
+        <w:t>-rec '(((1))))</w:t>
+      </w:r>
+      <w:r>
+        <w:rPr>
+          <w:lang w:val="en-US" w:eastAsia="ru-RU"/>
+        </w:rPr>
+        <w:t xml:space="preserve"> -&gt; 1;</w:t>
+      </w:r>
+    </w:p>
+    <w:p>
+      <w:pPr>
+        <w:pStyle w:val="Programs"/>
+        <w:rPr>
+          <w:lang w:val="en-US" w:eastAsia="ru-RU"/>
+        </w:rPr>
+      </w:pPr>
+      <w:r>
+        <w:rPr>
+          <w:lang w:val="en-US" w:eastAsia="ru-RU"/>
+        </w:rPr>
+        <w:t>(sum-</w:t>
+      </w:r>
+      <w:proofErr w:type="spellStart"/>
+      <w:r>
+        <w:rPr>
+          <w:lang w:val="en-US" w:eastAsia="ru-RU"/>
+        </w:rPr>
+        <w:t>len</w:t>
+      </w:r>
+      <w:proofErr w:type="spellEnd"/>
+      <w:r>
+        <w:rPr>
+          <w:lang w:val="en-US" w:eastAsia="ru-RU"/>
+        </w:rPr>
+        <w:t xml:space="preserve"> '(1 2 3 (4 5 6) (7 8 9 (10 11) ((12))) 13 (14)))</w:t>
+      </w:r>
+      <w:r>
+        <w:rPr>
+          <w:lang w:val="en-US" w:eastAsia="ru-RU"/>
+        </w:rPr>
+        <w:t xml:space="preserve"> -&gt; 14;</w:t>
+      </w:r>
+    </w:p>
+    <w:p>
+      <w:pPr>
+        <w:pStyle w:val="Programs"/>
+        <w:rPr>
+          <w:lang w:val="en-US" w:eastAsia="ru-RU"/>
+        </w:rPr>
+      </w:pPr>
+      <w:r>
+        <w:rPr>
+          <w:lang w:val="en-US" w:eastAsia="ru-RU"/>
+        </w:rPr>
+        <w:t>(sum-</w:t>
+      </w:r>
+      <w:proofErr w:type="spellStart"/>
+      <w:r>
+        <w:rPr>
+          <w:lang w:val="en-US" w:eastAsia="ru-RU"/>
+        </w:rPr>
+        <w:t>len</w:t>
+      </w:r>
+      <w:proofErr w:type="spellEnd"/>
+      <w:r>
+        <w:rPr>
+          <w:lang w:val="en-US" w:eastAsia="ru-RU"/>
+        </w:rPr>
+        <w:t xml:space="preserve"> '(((1))))</w:t>
+      </w:r>
+      <w:r>
+        <w:rPr>
+          <w:lang w:val="en-US" w:eastAsia="ru-RU"/>
+        </w:rPr>
+        <w:t xml:space="preserve"> -&gt; 1;</w:t>
+      </w:r>
+    </w:p>
+    <w:p>
+      <w:pPr>
+        <w:pStyle w:val="Programs"/>
+        <w:rPr>
+          <w:lang w:val="en-US" w:eastAsia="ru-RU"/>
+        </w:rPr>
+      </w:pPr>
+    </w:p>
+    <w:p>
+      <w:pPr>
+        <w:pStyle w:val="Programs"/>
+        <w:rPr>
+          <w:lang w:val="en-US" w:eastAsia="ru-RU"/>
+        </w:rPr>
       </w:pPr>
     </w:p>
     <w:p>
       <w:r>
         <w:lastRenderedPageBreak/>
-        <w:t xml:space="preserve">Задание </w:t>
-      </w:r>
-      <w:r>
+        <w:t>Задание</w:t>
+      </w:r>
+      <w:r>
+        <w:rPr>
+          <w:lang w:val="en-US"/>
+        </w:rPr>
+        <w:t xml:space="preserve"> </w:t>
+      </w:r>
+      <w:r>
+        <w:rPr>
+          <w:lang w:val="en-US"/>
+        </w:rPr>
         <w:t>5</w:t>
       </w:r>
       <w:r>
+        <w:rPr>
+          <w:lang w:val="en-US"/>
+        </w:rPr>
         <w:t>.</w:t>
       </w:r>
       <w:r>
-        <w:t xml:space="preserve"> Используя рекурсию, написать функцию, которая по исходному списку строит список квадратов чисел смешанного структурированного списка. </w:t>
+        <w:rPr>
+          <w:lang w:val="en-US"/>
+        </w:rPr>
+        <w:t xml:space="preserve"> </w:t>
+      </w:r>
+      <w:r>
+        <w:t xml:space="preserve">Используя рекурсию, написать функцию, которая по исходному списку строит список квадратов чисел смешанного структурированного списка. </w:t>
       </w:r>
     </w:p>
     <w:p>
@@ -4005,13 +3803,29 @@
               <w:pStyle w:val="Programs"/>
               <w:rPr>
                 <w:color w:val="000000" w:themeColor="text1"/>
-                <w:lang w:val="en-US" w:eastAsia="ru-RU"/>
-              </w:rPr>
-            </w:pPr>
-            <w:r>
-              <w:rPr>
-                <w:color w:val="000000" w:themeColor="text1"/>
-                <w:lang w:val="en-US" w:eastAsia="ru-RU"/>
+                <w:lang w:eastAsia="ru-RU"/>
+              </w:rPr>
+            </w:pPr>
+            <w:r>
+              <w:rPr>
+                <w:color w:val="000000" w:themeColor="text1"/>
+                <w:lang w:eastAsia="ru-RU"/>
+              </w:rPr>
+              <w:t>; Рекурсивно для смешанного структурированного списка</w:t>
+            </w:r>
+          </w:p>
+          <w:p>
+            <w:pPr>
+              <w:pStyle w:val="Programs"/>
+              <w:rPr>
+                <w:color w:val="000000" w:themeColor="text1"/>
+                <w:lang w:eastAsia="ru-RU"/>
+              </w:rPr>
+            </w:pPr>
+            <w:r>
+              <w:rPr>
+                <w:color w:val="000000" w:themeColor="text1"/>
+                <w:lang w:eastAsia="ru-RU"/>
               </w:rPr>
               <w:t>(</w:t>
             </w:r>
@@ -4021,7 +3835,7 @@
                 <w:i/>
                 <w:iCs/>
                 <w:color w:val="000000" w:themeColor="text1"/>
-                <w:lang w:val="en-US" w:eastAsia="ru-RU"/>
+                <w:lang w:eastAsia="ru-RU"/>
               </w:rPr>
               <w:t>defun</w:t>
             </w:r>
@@ -4029,31 +3843,31 @@
             <w:r>
               <w:rPr>
                 <w:color w:val="000000" w:themeColor="text1"/>
-                <w:lang w:val="en-US" w:eastAsia="ru-RU"/>
-              </w:rPr>
-              <w:t> get-</w:t>
-            </w:r>
-            <w:proofErr w:type="spellStart"/>
-            <w:r>
-              <w:rPr>
-                <w:color w:val="000000" w:themeColor="text1"/>
-                <w:lang w:val="en-US" w:eastAsia="ru-RU"/>
-              </w:rPr>
-              <w:t>sqr</w:t>
-            </w:r>
-            <w:proofErr w:type="spellEnd"/>
-            <w:r>
-              <w:rPr>
-                <w:color w:val="000000" w:themeColor="text1"/>
-                <w:lang w:val="en-US" w:eastAsia="ru-RU"/>
-              </w:rPr>
-              <w:t>-list (</w:t>
-            </w:r>
-            <w:proofErr w:type="spellStart"/>
-            <w:r>
-              <w:rPr>
-                <w:color w:val="000000" w:themeColor="text1"/>
-                <w:lang w:val="en-US" w:eastAsia="ru-RU"/>
+                <w:lang w:eastAsia="ru-RU"/>
+              </w:rPr>
+              <w:t> </w:t>
+            </w:r>
+            <w:proofErr w:type="spellStart"/>
+            <w:r>
+              <w:rPr>
+                <w:color w:val="000000" w:themeColor="text1"/>
+                <w:lang w:eastAsia="ru-RU"/>
+              </w:rPr>
+              <w:t>get-sqr-list</w:t>
+            </w:r>
+            <w:proofErr w:type="spellEnd"/>
+            <w:r>
+              <w:rPr>
+                <w:color w:val="000000" w:themeColor="text1"/>
+                <w:lang w:eastAsia="ru-RU"/>
+              </w:rPr>
+              <w:t> (</w:t>
+            </w:r>
+            <w:proofErr w:type="spellStart"/>
+            <w:r>
+              <w:rPr>
+                <w:color w:val="000000" w:themeColor="text1"/>
+                <w:lang w:eastAsia="ru-RU"/>
               </w:rPr>
               <w:t>lst</w:t>
             </w:r>
@@ -4061,7 +3875,7 @@
             <w:r>
               <w:rPr>
                 <w:color w:val="000000" w:themeColor="text1"/>
-                <w:lang w:val="en-US" w:eastAsia="ru-RU"/>
+                <w:lang w:eastAsia="ru-RU"/>
               </w:rPr>
               <w:t>)</w:t>
             </w:r>
@@ -4077,9 +3891,16 @@
             <w:r>
               <w:rPr>
                 <w:color w:val="000000" w:themeColor="text1"/>
-                <w:lang w:val="en-US" w:eastAsia="ru-RU"/>
-              </w:rPr>
-              <w:t>    (</w:t>
+                <w:lang w:eastAsia="ru-RU"/>
+              </w:rPr>
+              <w:t>    </w:t>
+            </w:r>
+            <w:r>
+              <w:rPr>
+                <w:color w:val="000000" w:themeColor="text1"/>
+                <w:lang w:val="en-US" w:eastAsia="ru-RU"/>
+              </w:rPr>
+              <w:t>(</w:t>
             </w:r>
             <w:proofErr w:type="spellStart"/>
             <w:r>
@@ -4145,6 +3966,204 @@
                 <w:color w:val="000000" w:themeColor="text1"/>
                 <w:lang w:val="en-US" w:eastAsia="ru-RU"/>
               </w:rPr>
+              <w:t>        ((listp (car lst)) (cons (get-sqr-list (car lst)) (get-sqr-list (cdr lst))))</w:t>
+            </w:r>
+          </w:p>
+          <w:p>
+            <w:pPr>
+              <w:pStyle w:val="Programs"/>
+              <w:rPr>
+                <w:color w:val="000000" w:themeColor="text1"/>
+                <w:lang w:val="en-US" w:eastAsia="ru-RU"/>
+              </w:rPr>
+            </w:pPr>
+            <w:r>
+              <w:rPr>
+                <w:color w:val="000000" w:themeColor="text1"/>
+                <w:lang w:val="en-US" w:eastAsia="ru-RU"/>
+              </w:rPr>
+              <w:t>        ((numberp (car lst)) (cons (* (car lst) (car lst)) (get-sqr-list (cdr lst))))</w:t>
+            </w:r>
+          </w:p>
+          <w:p>
+            <w:pPr>
+              <w:pStyle w:val="Programs"/>
+              <w:rPr>
+                <w:color w:val="000000" w:themeColor="text1"/>
+                <w:lang w:val="en-US" w:eastAsia="ru-RU"/>
+              </w:rPr>
+            </w:pPr>
+            <w:r>
+              <w:rPr>
+                <w:color w:val="000000" w:themeColor="text1"/>
+                <w:lang w:val="en-US" w:eastAsia="ru-RU"/>
+              </w:rPr>
+              <w:t>        (t (get-</w:t>
+            </w:r>
+            <w:proofErr w:type="spellStart"/>
+            <w:r>
+              <w:rPr>
+                <w:color w:val="000000" w:themeColor="text1"/>
+                <w:lang w:val="en-US" w:eastAsia="ru-RU"/>
+              </w:rPr>
+              <w:t>sqr</w:t>
+            </w:r>
+            <w:proofErr w:type="spellEnd"/>
+            <w:r>
+              <w:rPr>
+                <w:color w:val="000000" w:themeColor="text1"/>
+                <w:lang w:val="en-US" w:eastAsia="ru-RU"/>
+              </w:rPr>
+              <w:t>-list (</w:t>
+            </w:r>
+            <w:proofErr w:type="spellStart"/>
+            <w:r>
+              <w:rPr>
+                <w:color w:val="000000" w:themeColor="text1"/>
+                <w:lang w:val="en-US" w:eastAsia="ru-RU"/>
+              </w:rPr>
+              <w:t>cdr</w:t>
+            </w:r>
+            <w:proofErr w:type="spellEnd"/>
+            <w:r>
+              <w:rPr>
+                <w:color w:val="000000" w:themeColor="text1"/>
+                <w:lang w:val="en-US" w:eastAsia="ru-RU"/>
+              </w:rPr>
+              <w:t> </w:t>
+            </w:r>
+            <w:proofErr w:type="spellStart"/>
+            <w:r>
+              <w:rPr>
+                <w:color w:val="000000" w:themeColor="text1"/>
+                <w:lang w:val="en-US" w:eastAsia="ru-RU"/>
+              </w:rPr>
+              <w:t>lst</w:t>
+            </w:r>
+            <w:proofErr w:type="spellEnd"/>
+            <w:r>
+              <w:rPr>
+                <w:color w:val="000000" w:themeColor="text1"/>
+                <w:lang w:val="en-US" w:eastAsia="ru-RU"/>
+              </w:rPr>
+              <w:t>)))))</w:t>
+            </w:r>
+          </w:p>
+          <w:p>
+            <w:pPr>
+              <w:pStyle w:val="Programs"/>
+              <w:rPr>
+                <w:color w:val="000000" w:themeColor="text1"/>
+                <w:lang w:val="en-US" w:eastAsia="ru-RU"/>
+              </w:rPr>
+            </w:pPr>
+          </w:p>
+          <w:p>
+            <w:pPr>
+              <w:pStyle w:val="Programs"/>
+              <w:rPr>
+                <w:color w:val="000000" w:themeColor="text1"/>
+                <w:lang w:eastAsia="ru-RU"/>
+              </w:rPr>
+            </w:pPr>
+            <w:r>
+              <w:rPr>
+                <w:color w:val="000000" w:themeColor="text1"/>
+                <w:lang w:eastAsia="ru-RU"/>
+              </w:rPr>
+              <w:t>; С использованием функционала для смешанного структурированного списка</w:t>
+            </w:r>
+          </w:p>
+          <w:p>
+            <w:pPr>
+              <w:pStyle w:val="Programs"/>
+              <w:rPr>
+                <w:color w:val="000000" w:themeColor="text1"/>
+                <w:lang w:val="en-US" w:eastAsia="ru-RU"/>
+              </w:rPr>
+            </w:pPr>
+            <w:r>
+              <w:rPr>
+                <w:color w:val="000000" w:themeColor="text1"/>
+                <w:lang w:val="en-US" w:eastAsia="ru-RU"/>
+              </w:rPr>
+              <w:t>(</w:t>
+            </w:r>
+            <w:proofErr w:type="spellStart"/>
+            <w:r>
+              <w:rPr>
+                <w:i/>
+                <w:iCs/>
+                <w:color w:val="000000" w:themeColor="text1"/>
+                <w:lang w:val="en-US" w:eastAsia="ru-RU"/>
+              </w:rPr>
+              <w:t>defun</w:t>
+            </w:r>
+            <w:proofErr w:type="spellEnd"/>
+            <w:r>
+              <w:rPr>
+                <w:color w:val="000000" w:themeColor="text1"/>
+                <w:lang w:val="en-US" w:eastAsia="ru-RU"/>
+              </w:rPr>
+              <w:t> get-</w:t>
+            </w:r>
+            <w:proofErr w:type="spellStart"/>
+            <w:r>
+              <w:rPr>
+                <w:color w:val="000000" w:themeColor="text1"/>
+                <w:lang w:val="en-US" w:eastAsia="ru-RU"/>
+              </w:rPr>
+              <w:t>sqr</w:t>
+            </w:r>
+            <w:proofErr w:type="spellEnd"/>
+            <w:r>
+              <w:rPr>
+                <w:color w:val="000000" w:themeColor="text1"/>
+                <w:lang w:val="en-US" w:eastAsia="ru-RU"/>
+              </w:rPr>
+              <w:t>-helper (el)</w:t>
+            </w:r>
+          </w:p>
+          <w:p>
+            <w:pPr>
+              <w:pStyle w:val="Programs"/>
+              <w:rPr>
+                <w:color w:val="000000" w:themeColor="text1"/>
+                <w:lang w:val="en-US" w:eastAsia="ru-RU"/>
+              </w:rPr>
+            </w:pPr>
+            <w:r>
+              <w:rPr>
+                <w:color w:val="000000" w:themeColor="text1"/>
+                <w:lang w:val="en-US" w:eastAsia="ru-RU"/>
+              </w:rPr>
+              <w:t>    (</w:t>
+            </w:r>
+            <w:proofErr w:type="spellStart"/>
+            <w:r>
+              <w:rPr>
+                <w:i/>
+                <w:iCs/>
+                <w:color w:val="000000" w:themeColor="text1"/>
+                <w:lang w:val="en-US" w:eastAsia="ru-RU"/>
+              </w:rPr>
+              <w:t>cond</w:t>
+            </w:r>
+            <w:proofErr w:type="spellEnd"/>
+          </w:p>
+          <w:p>
+            <w:pPr>
+              <w:pStyle w:val="Programs"/>
+              <w:rPr>
+                <w:color w:val="000000" w:themeColor="text1"/>
+                <w:lang w:val="en-US" w:eastAsia="ru-RU"/>
+              </w:rPr>
+            </w:pPr>
+            <w:r>
+              <w:rPr>
+                <w:color w:val="000000" w:themeColor="text1"/>
+                <w:lang w:val="en-US" w:eastAsia="ru-RU"/>
+              </w:rPr>
               <w:t>        ((</w:t>
             </w:r>
             <w:proofErr w:type="spellStart"/>
@@ -4153,15 +4172,138 @@
                 <w:color w:val="000000" w:themeColor="text1"/>
                 <w:lang w:val="en-US" w:eastAsia="ru-RU"/>
               </w:rPr>
-              <w:t>symbolp</w:t>
-            </w:r>
-            <w:proofErr w:type="spellEnd"/>
-            <w:r>
-              <w:rPr>
-                <w:color w:val="000000" w:themeColor="text1"/>
-                <w:lang w:val="en-US" w:eastAsia="ru-RU"/>
-              </w:rPr>
-              <w:t> (car </w:t>
+              <w:t>listp</w:t>
+            </w:r>
+            <w:proofErr w:type="spellEnd"/>
+            <w:r>
+              <w:rPr>
+                <w:color w:val="000000" w:themeColor="text1"/>
+                <w:lang w:val="en-US" w:eastAsia="ru-RU"/>
+              </w:rPr>
+              <w:t> el) (cons (get-</w:t>
+            </w:r>
+            <w:proofErr w:type="spellStart"/>
+            <w:r>
+              <w:rPr>
+                <w:color w:val="000000" w:themeColor="text1"/>
+                <w:lang w:val="en-US" w:eastAsia="ru-RU"/>
+              </w:rPr>
+              <w:t>sqr</w:t>
+            </w:r>
+            <w:proofErr w:type="spellEnd"/>
+            <w:r>
+              <w:rPr>
+                <w:color w:val="000000" w:themeColor="text1"/>
+                <w:lang w:val="en-US" w:eastAsia="ru-RU"/>
+              </w:rPr>
+              <w:t>-list-fun el) nil))</w:t>
+            </w:r>
+          </w:p>
+          <w:p>
+            <w:pPr>
+              <w:pStyle w:val="Programs"/>
+              <w:rPr>
+                <w:color w:val="000000" w:themeColor="text1"/>
+                <w:lang w:val="en-US" w:eastAsia="ru-RU"/>
+              </w:rPr>
+            </w:pPr>
+            <w:r>
+              <w:rPr>
+                <w:color w:val="000000" w:themeColor="text1"/>
+                <w:lang w:val="en-US" w:eastAsia="ru-RU"/>
+              </w:rPr>
+              <w:t>        ((</w:t>
+            </w:r>
+            <w:proofErr w:type="spellStart"/>
+            <w:r>
+              <w:rPr>
+                <w:color w:val="000000" w:themeColor="text1"/>
+                <w:lang w:val="en-US" w:eastAsia="ru-RU"/>
+              </w:rPr>
+              <w:t>numberp</w:t>
+            </w:r>
+            <w:proofErr w:type="spellEnd"/>
+            <w:r>
+              <w:rPr>
+                <w:color w:val="000000" w:themeColor="text1"/>
+                <w:lang w:val="en-US" w:eastAsia="ru-RU"/>
+              </w:rPr>
+              <w:t> el) (cons (* el el) nil))</w:t>
+            </w:r>
+          </w:p>
+          <w:p>
+            <w:pPr>
+              <w:pStyle w:val="Programs"/>
+              <w:rPr>
+                <w:color w:val="000000" w:themeColor="text1"/>
+                <w:lang w:val="en-US" w:eastAsia="ru-RU"/>
+              </w:rPr>
+            </w:pPr>
+            <w:r>
+              <w:rPr>
+                <w:color w:val="000000" w:themeColor="text1"/>
+                <w:lang w:val="en-US" w:eastAsia="ru-RU"/>
+              </w:rPr>
+              <w:t>        (t nil)))</w:t>
+            </w:r>
+          </w:p>
+          <w:p>
+            <w:pPr>
+              <w:pStyle w:val="Programs"/>
+              <w:rPr>
+                <w:color w:val="000000" w:themeColor="text1"/>
+                <w:lang w:val="en-US" w:eastAsia="ru-RU"/>
+              </w:rPr>
+            </w:pPr>
+          </w:p>
+          <w:p>
+            <w:pPr>
+              <w:pStyle w:val="Programs"/>
+              <w:rPr>
+                <w:color w:val="000000" w:themeColor="text1"/>
+                <w:lang w:val="en-US" w:eastAsia="ru-RU"/>
+              </w:rPr>
+            </w:pPr>
+            <w:r>
+              <w:rPr>
+                <w:color w:val="000000" w:themeColor="text1"/>
+                <w:lang w:val="en-US" w:eastAsia="ru-RU"/>
+              </w:rPr>
+              <w:t>(</w:t>
+            </w:r>
+            <w:proofErr w:type="spellStart"/>
+            <w:r>
+              <w:rPr>
+                <w:i/>
+                <w:iCs/>
+                <w:color w:val="000000" w:themeColor="text1"/>
+                <w:lang w:val="en-US" w:eastAsia="ru-RU"/>
+              </w:rPr>
+              <w:t>defun</w:t>
+            </w:r>
+            <w:proofErr w:type="spellEnd"/>
+            <w:r>
+              <w:rPr>
+                <w:color w:val="000000" w:themeColor="text1"/>
+                <w:lang w:val="en-US" w:eastAsia="ru-RU"/>
+              </w:rPr>
+              <w:t> get-</w:t>
+            </w:r>
+            <w:proofErr w:type="spellStart"/>
+            <w:r>
+              <w:rPr>
+                <w:color w:val="000000" w:themeColor="text1"/>
+                <w:lang w:val="en-US" w:eastAsia="ru-RU"/>
+              </w:rPr>
+              <w:t>sqr</w:t>
+            </w:r>
+            <w:proofErr w:type="spellEnd"/>
+            <w:r>
+              <w:rPr>
+                <w:color w:val="000000" w:themeColor="text1"/>
+                <w:lang w:val="en-US" w:eastAsia="ru-RU"/>
+              </w:rPr>
+              <w:t>-list-fun (</w:t>
             </w:r>
             <w:proofErr w:type="spellStart"/>
             <w:r>
@@ -4177,39 +4319,39 @@
                 <w:color w:val="000000" w:themeColor="text1"/>
                 <w:lang w:val="en-US" w:eastAsia="ru-RU"/>
               </w:rPr>
-              <w:t>)) (get-</w:t>
-            </w:r>
-            <w:proofErr w:type="spellStart"/>
-            <w:r>
-              <w:rPr>
-                <w:color w:val="000000" w:themeColor="text1"/>
-                <w:lang w:val="en-US" w:eastAsia="ru-RU"/>
-              </w:rPr>
-              <w:t>sqr</w:t>
-            </w:r>
-            <w:proofErr w:type="spellEnd"/>
-            <w:r>
-              <w:rPr>
-                <w:color w:val="000000" w:themeColor="text1"/>
-                <w:lang w:val="en-US" w:eastAsia="ru-RU"/>
-              </w:rPr>
-              <w:t>-list (</w:t>
-            </w:r>
-            <w:proofErr w:type="spellStart"/>
-            <w:r>
-              <w:rPr>
-                <w:color w:val="000000" w:themeColor="text1"/>
-                <w:lang w:val="en-US" w:eastAsia="ru-RU"/>
-              </w:rPr>
-              <w:t>cdr</w:t>
-            </w:r>
-            <w:proofErr w:type="spellEnd"/>
-            <w:r>
-              <w:rPr>
-                <w:color w:val="000000" w:themeColor="text1"/>
-                <w:lang w:val="en-US" w:eastAsia="ru-RU"/>
-              </w:rPr>
-              <w:t> </w:t>
+              <w:t>)</w:t>
+            </w:r>
+          </w:p>
+          <w:p>
+            <w:pPr>
+              <w:pStyle w:val="Programs"/>
+              <w:rPr>
+                <w:color w:val="000000" w:themeColor="text1"/>
+                <w:lang w:val="en-US" w:eastAsia="ru-RU"/>
+              </w:rPr>
+            </w:pPr>
+            <w:r>
+              <w:rPr>
+                <w:color w:val="000000" w:themeColor="text1"/>
+                <w:lang w:val="en-US" w:eastAsia="ru-RU"/>
+              </w:rPr>
+              <w:t>    (</w:t>
+            </w:r>
+            <w:proofErr w:type="spellStart"/>
+            <w:r>
+              <w:rPr>
+                <w:color w:val="000000" w:themeColor="text1"/>
+                <w:lang w:val="en-US" w:eastAsia="ru-RU"/>
+              </w:rPr>
+              <w:t>mapcan</w:t>
+            </w:r>
+            <w:proofErr w:type="spellEnd"/>
+            <w:r>
+              <w:rPr>
+                <w:color w:val="000000" w:themeColor="text1"/>
+                <w:lang w:val="en-US" w:eastAsia="ru-RU"/>
+              </w:rPr>
+              <w:t> #'get-sqr-helper </w:t>
             </w:r>
             <w:proofErr w:type="spellStart"/>
             <w:r>
@@ -4225,39 +4367,7 @@
                 <w:color w:val="000000" w:themeColor="text1"/>
                 <w:lang w:val="en-US" w:eastAsia="ru-RU"/>
               </w:rPr>
-              <w:t>)))</w:t>
-            </w:r>
-          </w:p>
-          <w:p>
-            <w:pPr>
-              <w:pStyle w:val="Programs"/>
-              <w:rPr>
-                <w:color w:val="000000" w:themeColor="text1"/>
-                <w:lang w:val="en-US" w:eastAsia="ru-RU"/>
-              </w:rPr>
-            </w:pPr>
-            <w:r>
-              <w:rPr>
-                <w:color w:val="000000" w:themeColor="text1"/>
-                <w:lang w:val="en-US" w:eastAsia="ru-RU"/>
-              </w:rPr>
-              <w:t>        ((numberp (car lst)) (cons (* (car lst) (car lst)) (get-sqr-list (cdr lst))))</w:t>
-            </w:r>
-          </w:p>
-          <w:p>
-            <w:pPr>
-              <w:pStyle w:val="Programs"/>
-              <w:rPr>
-                <w:color w:val="000000" w:themeColor="text1"/>
-                <w:lang w:val="en-US" w:eastAsia="ru-RU"/>
-              </w:rPr>
-            </w:pPr>
-            <w:r>
-              <w:rPr>
-                <w:color w:val="000000" w:themeColor="text1"/>
-                <w:lang w:val="en-US" w:eastAsia="ru-RU"/>
-              </w:rPr>
-              <w:t>        (t (nconc (get-sqr-list (car lst)) (get-sqr-list (cdr lst))))))</w:t>
+              <w:t>))</w:t>
             </w:r>
           </w:p>
           <w:p>
@@ -4361,7 +4471,61 @@
         <w:rPr>
           <w:lang w:val="en-US"/>
         </w:rPr>
-        <w:t>(1 4 9 36 49 16)</w:t>
+        <w:t>(1 4 9 (36 49) 16)</w:t>
+      </w:r>
+    </w:p>
+    <w:p>
+      <w:pPr>
+        <w:pStyle w:val="Programs"/>
+        <w:rPr>
+          <w:lang w:val="en-US"/>
+        </w:rPr>
+      </w:pPr>
+      <w:r>
+        <w:rPr>
+          <w:lang w:val="en-US"/>
+        </w:rPr>
+        <w:t>(get-</w:t>
+      </w:r>
+      <w:proofErr w:type="spellStart"/>
+      <w:r>
+        <w:rPr>
+          <w:lang w:val="en-US"/>
+        </w:rPr>
+        <w:t>sqr</w:t>
+      </w:r>
+      <w:proofErr w:type="spellEnd"/>
+      <w:r>
+        <w:rPr>
+          <w:lang w:val="en-US"/>
+        </w:rPr>
+        <w:t xml:space="preserve">-list '(1 (oh) 2 (can </w:t>
+      </w:r>
+      <w:proofErr w:type="spellStart"/>
+      <w:r>
+        <w:rPr>
+          <w:lang w:val="en-US"/>
+        </w:rPr>
+        <w:t>i</w:t>
+      </w:r>
+      <w:proofErr w:type="spellEnd"/>
+      <w:r>
+        <w:rPr>
+          <w:lang w:val="en-US"/>
+        </w:rPr>
+        <w:t xml:space="preserve"> (get 9 some (sleep))) 3 (6 7) 4))</w:t>
+      </w:r>
+      <w:r>
+        <w:rPr>
+          <w:lang w:val="en-US"/>
+        </w:rPr>
+        <w:t xml:space="preserve"> -&gt; </w:t>
+      </w:r>
+      <w:r>
+        <w:rPr>
+          <w:lang w:val="en-US"/>
+        </w:rPr>
+        <w:t>(1 NIL 4 ((81 NIL)) 9 (36 49) 16)</w:t>
       </w:r>
       <w:r>
         <w:rPr>
@@ -4395,13 +4559,135 @@
         <w:rPr>
           <w:lang w:val="en-US"/>
         </w:rPr>
-        <w:t xml:space="preserve">-list '(1 (oh) 2 (can </w:t>
+        <w:t>-list</w:t>
+      </w:r>
+      <w:r>
+        <w:rPr>
+          <w:lang w:val="en-US"/>
+        </w:rPr>
+        <w:t>-fun</w:t>
+      </w:r>
+      <w:r>
+        <w:rPr>
+          <w:lang w:val="en-US"/>
+        </w:rPr>
+        <w:t xml:space="preserve"> '(1 2 3 4))</w:t>
+      </w:r>
+      <w:r>
+        <w:rPr>
+          <w:lang w:val="en-US"/>
+        </w:rPr>
+        <w:t xml:space="preserve"> -&gt; </w:t>
+      </w:r>
+      <w:r>
+        <w:rPr>
+          <w:lang w:val="en-US"/>
+        </w:rPr>
+        <w:t>(1 4 9 16)</w:t>
+      </w:r>
+      <w:r>
+        <w:rPr>
+          <w:lang w:val="en-US"/>
+        </w:rPr>
+        <w:t>;</w:t>
+      </w:r>
+    </w:p>
+    <w:p>
+      <w:pPr>
+        <w:pStyle w:val="Programs"/>
+        <w:rPr>
+          <w:lang w:val="en-US"/>
+        </w:rPr>
+      </w:pPr>
+      <w:r>
+        <w:rPr>
+          <w:lang w:val="en-US"/>
+        </w:rPr>
+        <w:t>(get-</w:t>
       </w:r>
       <w:proofErr w:type="spellStart"/>
       <w:r>
         <w:rPr>
           <w:lang w:val="en-US"/>
         </w:rPr>
+        <w:t>sqr</w:t>
+      </w:r>
+      <w:proofErr w:type="spellEnd"/>
+      <w:r>
+        <w:rPr>
+          <w:lang w:val="en-US"/>
+        </w:rPr>
+        <w:t>-list</w:t>
+      </w:r>
+      <w:r>
+        <w:rPr>
+          <w:lang w:val="en-US"/>
+        </w:rPr>
+        <w:t>-fun</w:t>
+      </w:r>
+      <w:r>
+        <w:rPr>
+          <w:lang w:val="en-US"/>
+        </w:rPr>
+        <w:t xml:space="preserve"> '(1 2 3 (6 7) 4))</w:t>
+      </w:r>
+      <w:r>
+        <w:rPr>
+          <w:lang w:val="en-US"/>
+        </w:rPr>
+        <w:t xml:space="preserve"> -&gt; </w:t>
+      </w:r>
+      <w:r>
+        <w:rPr>
+          <w:lang w:val="en-US"/>
+        </w:rPr>
+        <w:t>(1 4 9 (36 49) 16)</w:t>
+      </w:r>
+    </w:p>
+    <w:p>
+      <w:pPr>
+        <w:pStyle w:val="Programs"/>
+        <w:rPr>
+          <w:lang w:val="en-US"/>
+        </w:rPr>
+      </w:pPr>
+      <w:r>
+        <w:rPr>
+          <w:lang w:val="en-US"/>
+        </w:rPr>
+        <w:t>(get-</w:t>
+      </w:r>
+      <w:proofErr w:type="spellStart"/>
+      <w:r>
+        <w:rPr>
+          <w:lang w:val="en-US"/>
+        </w:rPr>
+        <w:t>sqr</w:t>
+      </w:r>
+      <w:proofErr w:type="spellEnd"/>
+      <w:r>
+        <w:rPr>
+          <w:lang w:val="en-US"/>
+        </w:rPr>
+        <w:t>-list</w:t>
+      </w:r>
+      <w:r>
+        <w:rPr>
+          <w:lang w:val="en-US"/>
+        </w:rPr>
+        <w:t>-fun</w:t>
+      </w:r>
+      <w:r>
+        <w:rPr>
+          <w:lang w:val="en-US"/>
+        </w:rPr>
+        <w:t xml:space="preserve"> '(1 (oh) 2 (can </w:t>
+      </w:r>
+      <w:proofErr w:type="spellStart"/>
+      <w:r>
+        <w:rPr>
+          <w:lang w:val="en-US"/>
+        </w:rPr>
         <w:t>i</w:t>
       </w:r>
       <w:proofErr w:type="spellEnd"/>
@@ -4421,7 +4707,7 @@
         <w:rPr>
           <w:lang w:val="en-US"/>
         </w:rPr>
-        <w:t>(1 4 81 9 36 49 16)</w:t>
+        <w:t>(1 NIL 4 ((81 NIL)) 9 (36 49) 16)</w:t>
       </w:r>
       <w:r>
         <w:rPr>
@@ -4503,6 +4789,7 @@
         <w:jc w:val="left"/>
       </w:pPr>
       <w:r>
+        <w:lastRenderedPageBreak/>
         <w:t xml:space="preserve">5) Дополняемая рекурсия. Используется для обработки </w:t>
       </w:r>
       <w:r>

</xml_diff>